<commit_message>
You can play now, but no save (working on dat)
</commit_message>
<xml_diff>
--- a/Dokumenter/2.0/Prosjektbeskrivelse + Plan + design.docx
+++ b/Dokumenter/2.0/Prosjektbeskrivelse + Plan + design.docx
@@ -53,23 +53,7 @@
           <w:sz w:val="24"/>
           <w:szCs w:val="24"/>
         </w:rPr>
-        <w:t xml:space="preserve"> </w:t>
-      </w:r>
-      <w:proofErr w:type="spellStart"/>
-      <w:r>
-        <w:rPr>
-          <w:sz w:val="24"/>
-          <w:szCs w:val="24"/>
-        </w:rPr>
-        <w:t>Hihi</w:t>
-      </w:r>
-      <w:proofErr w:type="spellEnd"/>
-      <w:r>
-        <w:rPr>
-          <w:sz w:val="24"/>
-          <w:szCs w:val="24"/>
-        </w:rPr>
-        <w:t xml:space="preserve"> </w:t>
+        <w:t xml:space="preserve"> Hihi </w:t>
       </w:r>
     </w:p>
     <w:p>
@@ -82,73 +66,49 @@
     </w:p>
     <w:p>
       <w:r>
-        <w:t>«</w:t>
-      </w:r>
-      <w:proofErr w:type="spellStart"/>
-      <w:r>
-        <w:t>Biscuit</w:t>
-      </w:r>
-      <w:proofErr w:type="spellEnd"/>
+        <w:t xml:space="preserve">«Biscuit Clicker» skal </w:t>
+      </w:r>
+      <w:r>
+        <w:t>opp</w:t>
+      </w:r>
+      <w:r>
+        <w:t>følges</w:t>
+      </w:r>
+      <w:r>
+        <w:t>. Det skal ikk</w:t>
+      </w:r>
+      <w:r>
+        <w:t xml:space="preserve">e være det samme spille med </w:t>
+      </w:r>
+      <w:r>
+        <w:t xml:space="preserve">bare lagd til funksjoner, men helt nytt system som dekker sikkerhet, funksjonalitet og </w:t>
+      </w:r>
+      <w:r>
+        <w:t xml:space="preserve">mest av alt brukervennlighet. Jeg har bestemt meg å lage en </w:t>
+      </w:r>
+      <w:r>
+        <w:t>oppfølges</w:t>
+      </w:r>
+      <w:r>
+        <w:t xml:space="preserve"> istedenfor en ny oppgave for</w:t>
+      </w:r>
+      <w:r>
+        <w:t xml:space="preserve">di brukere har bedt om en ny, og for å ikke </w:t>
+      </w:r>
+      <w:r>
+        <w:t xml:space="preserve">miste tidlig og viktig tid på å velge en ny oppgave. </w:t>
+      </w:r>
+      <w:r>
+        <w:t xml:space="preserve">Løsningen skal dekke for de som bare trenger noe </w:t>
+      </w:r>
+      <w:r>
+        <w:t>bare spille for gøy (midt i skoletime :D ).</w:t>
+      </w:r>
       <w:r>
         <w:t xml:space="preserve"> </w:t>
       </w:r>
-      <w:proofErr w:type="spellStart"/>
-      <w:r>
-        <w:t>Clicker</w:t>
-      </w:r>
-      <w:proofErr w:type="spellEnd"/>
-      <w:r>
-        <w:t xml:space="preserve">» skal </w:t>
-      </w:r>
-      <w:r>
-        <w:t>opp</w:t>
-      </w:r>
-      <w:r>
-        <w:t>følges</w:t>
-      </w:r>
-      <w:r>
-        <w:t>. Det skal ikk</w:t>
-      </w:r>
-      <w:r>
-        <w:t xml:space="preserve">e være det samme spille med </w:t>
-      </w:r>
-      <w:r>
-        <w:t xml:space="preserve">bare lagd til funksjoner, men helt nytt system som dekker sikkerhet, funksjonalitet og </w:t>
-      </w:r>
-      <w:r>
-        <w:t xml:space="preserve">mest av alt brukervennlighet. Jeg har bestemt meg å lage en </w:t>
-      </w:r>
-      <w:r>
-        <w:t>oppfølges</w:t>
-      </w:r>
-      <w:r>
-        <w:t xml:space="preserve"> istedenfor en ny oppgave for</w:t>
-      </w:r>
-      <w:r>
-        <w:t xml:space="preserve">di brukere har bedt om en ny, og for å ikke </w:t>
-      </w:r>
-      <w:r>
-        <w:t xml:space="preserve">miste tidlig og viktig tid på å velge en ny oppgave. </w:t>
-      </w:r>
-      <w:r>
-        <w:t xml:space="preserve">Løsningen skal dekke for de som bare trenger noe </w:t>
-      </w:r>
-      <w:r>
-        <w:t>bare spille for gøy (midt i skoletime :D ).</w:t>
-      </w:r>
-      <w:r>
-        <w:t xml:space="preserve"> </w:t>
-      </w:r>
-      <w:r>
-        <w:t xml:space="preserve">Målgruppe skal dekke </w:t>
-      </w:r>
-      <w:proofErr w:type="spellStart"/>
-      <w:r>
-        <w:t>ungdomer</w:t>
-      </w:r>
-      <w:proofErr w:type="spellEnd"/>
-      <w:r>
-        <w:t xml:space="preserve"> og barn,</w:t>
+      <w:r>
+        <w:t>Målgruppe skal dekke ungdomer og barn,</w:t>
       </w:r>
       <w:r>
         <w:t xml:space="preserve"> fordi oppsette til spille antar at du kan spill og </w:t>
@@ -159,21 +119,8 @@
       <w:r>
         <w:t>spill-</w:t>
       </w:r>
-      <w:proofErr w:type="spellStart"/>
-      <w:r>
-        <w:t>terminology</w:t>
-      </w:r>
-      <w:proofErr w:type="spellEnd"/>
-      <w:r>
-        <w:t xml:space="preserve"> (-</w:t>
-      </w:r>
-      <w:proofErr w:type="spellStart"/>
-      <w:r>
-        <w:t>ish</w:t>
-      </w:r>
-      <w:proofErr w:type="spellEnd"/>
-      <w:r>
-        <w:t>).</w:t>
+      <w:r>
+        <w:t>terminology (-ish).</w:t>
       </w:r>
     </w:p>
     <w:p>
@@ -221,92 +168,38 @@
       <w:r>
         <w:t xml:space="preserve">I tillegg vil jeg ha en </w:t>
       </w:r>
-      <w:proofErr w:type="spellStart"/>
       <w:r>
         <w:rPr>
           <w:u w:val="single"/>
         </w:rPr>
-        <w:t>ubuntu</w:t>
-      </w:r>
-      <w:proofErr w:type="spellEnd"/>
+        <w:t>ubuntu virutell maskin</w:t>
+      </w:r>
+      <w:r>
+        <w:t xml:space="preserve">, </w:t>
+      </w:r>
+      <w:r>
+        <w:t xml:space="preserve">fordi det vår eneste måte å ha en ordentlig server satt opp. (intill videre). Webserveren skal være </w:t>
+      </w:r>
       <w:r>
         <w:rPr>
           <w:u w:val="single"/>
         </w:rPr>
-        <w:t xml:space="preserve"> </w:t>
-      </w:r>
-      <w:proofErr w:type="spellStart"/>
-      <w:r>
-        <w:rPr>
-          <w:u w:val="single"/>
-        </w:rPr>
-        <w:t>virutell</w:t>
-      </w:r>
-      <w:proofErr w:type="spellEnd"/>
-      <w:r>
-        <w:rPr>
-          <w:u w:val="single"/>
-        </w:rPr>
-        <w:t xml:space="preserve"> maskin</w:t>
+        <w:t>Apache</w:t>
       </w:r>
       <w:r>
         <w:t xml:space="preserve">, </w:t>
       </w:r>
       <w:r>
-        <w:t>fordi det vår eneste måte å ha en ordentlig server satt opp. (</w:t>
-      </w:r>
-      <w:proofErr w:type="spellStart"/>
-      <w:r>
-        <w:t>intill</w:t>
-      </w:r>
-      <w:proofErr w:type="spellEnd"/>
-      <w:r>
-        <w:t xml:space="preserve"> videre). Webserveren skal være </w:t>
-      </w:r>
-      <w:r>
-        <w:rPr>
-          <w:u w:val="single"/>
-        </w:rPr>
-        <w:t>Apache</w:t>
-      </w:r>
-      <w:r>
-        <w:t xml:space="preserve">, </w:t>
-      </w:r>
-      <w:r>
-        <w:t xml:space="preserve">database skal våre en </w:t>
-      </w:r>
-      <w:proofErr w:type="spellStart"/>
-      <w:r>
-        <w:t>MariaDB</w:t>
-      </w:r>
-      <w:proofErr w:type="spellEnd"/>
-      <w:r>
-        <w:t xml:space="preserve"> database, </w:t>
-      </w:r>
-      <w:r>
-        <w:t xml:space="preserve">nettsiden skal ha </w:t>
-      </w:r>
-      <w:proofErr w:type="spellStart"/>
-      <w:r>
-        <w:t>javascript</w:t>
-      </w:r>
-      <w:proofErr w:type="spellEnd"/>
-      <w:r>
-        <w:t xml:space="preserve"> og PHP; </w:t>
+        <w:t xml:space="preserve">database skal våre en MariaDB database, </w:t>
+      </w:r>
+      <w:r>
+        <w:t xml:space="preserve">nettsiden skal ha javascript og PHP; </w:t>
       </w:r>
       <w:r>
         <w:t>fordi d</w:t>
       </w:r>
       <w:r>
-        <w:t>et jeg eneste jeg kan (</w:t>
-      </w:r>
-      <w:proofErr w:type="spellStart"/>
-      <w:r>
-        <w:t>intill</w:t>
-      </w:r>
-      <w:proofErr w:type="spellEnd"/>
-      <w:r>
-        <w:t xml:space="preserve"> videre). </w:t>
+        <w:t xml:space="preserve">et jeg eneste jeg kan (intill videre). </w:t>
       </w:r>
     </w:p>
     <w:p>
@@ -328,59 +221,19 @@
         <w:t>følger de nye kriteriene i oppgavebeskrivelsen)</w:t>
       </w:r>
       <w:r>
-        <w:t>: Klikke for «</w:t>
-      </w:r>
-      <w:proofErr w:type="spellStart"/>
-      <w:r>
-        <w:t>biscuits</w:t>
-      </w:r>
-      <w:proofErr w:type="spellEnd"/>
-      <w:r>
-        <w:t xml:space="preserve">», du kan </w:t>
-      </w:r>
-      <w:r>
-        <w:t>kjøpe oppgradering som lager «</w:t>
-      </w:r>
-      <w:proofErr w:type="spellStart"/>
-      <w:r>
-        <w:t>biscuit</w:t>
-      </w:r>
-      <w:proofErr w:type="spellEnd"/>
-      <w:r>
-        <w:t>» for deg</w:t>
+        <w:t xml:space="preserve">: Klikke for «biscuits», du kan </w:t>
+      </w:r>
+      <w:r>
+        <w:t>kjøpe oppgradering som lager «biscuit» for deg</w:t>
       </w:r>
       <w:r>
         <w:t>, få nok</w:t>
       </w:r>
       <w:r>
-        <w:t xml:space="preserve"> «</w:t>
-      </w:r>
-      <w:proofErr w:type="spellStart"/>
-      <w:r>
-        <w:t>biscuits</w:t>
-      </w:r>
-      <w:proofErr w:type="spellEnd"/>
-      <w:r>
-        <w:t>» for å «</w:t>
-      </w:r>
-      <w:proofErr w:type="spellStart"/>
-      <w:r>
-        <w:t>prestige</w:t>
-      </w:r>
-      <w:proofErr w:type="spellEnd"/>
-      <w:r>
-        <w:t xml:space="preserve">» for å få BP, og bruk BP for å </w:t>
-      </w:r>
-      <w:r>
-        <w:t>få «</w:t>
-      </w:r>
-      <w:proofErr w:type="spellStart"/>
-      <w:r>
-        <w:t>items</w:t>
-      </w:r>
-      <w:proofErr w:type="spellEnd"/>
-      <w:r>
-        <w:t xml:space="preserve">». </w:t>
+        <w:t xml:space="preserve"> «biscuits» for å «prestige» for å få BP, og bruk BP for å </w:t>
+      </w:r>
+      <w:r>
+        <w:t xml:space="preserve">få «items». </w:t>
       </w:r>
       <w:r>
         <w:t>Du kan logge inn</w:t>
@@ -397,34 +250,10 @@
         <w:t>Dette skal skje gjennom en kombinasjon me</w:t>
       </w:r>
       <w:r>
-        <w:t xml:space="preserve">d </w:t>
-      </w:r>
-      <w:proofErr w:type="spellStart"/>
-      <w:r>
-        <w:t>javascript</w:t>
-      </w:r>
-      <w:proofErr w:type="spellEnd"/>
-      <w:r>
-        <w:t xml:space="preserve"> og PHP. Hvor </w:t>
-      </w:r>
-      <w:proofErr w:type="spellStart"/>
-      <w:r>
-        <w:t>javascript</w:t>
-      </w:r>
-      <w:proofErr w:type="spellEnd"/>
-      <w:r>
-        <w:t xml:space="preserve"> </w:t>
-      </w:r>
-      <w:r>
-        <w:t>er selve «game-</w:t>
-      </w:r>
-      <w:proofErr w:type="spellStart"/>
-      <w:r>
-        <w:t>engine</w:t>
-      </w:r>
-      <w:proofErr w:type="spellEnd"/>
-      <w:r>
-        <w:t xml:space="preserve">», skal håndtere deg som bruker spille spillet, imens PHP </w:t>
+        <w:t xml:space="preserve">d javascript og PHP. Hvor javascript </w:t>
+      </w:r>
+      <w:r>
+        <w:t xml:space="preserve">er selve «game-engine», skal håndtere deg som bruker spille spillet, imens PHP </w:t>
       </w:r>
       <w:r>
         <w:t>blir brukt for å lagre data. Gjennom dette kan spille</w:t>
@@ -461,15 +290,7 @@
         <w:t xml:space="preserve">nettsiden, og selve koden. </w:t>
       </w:r>
       <w:r>
-        <w:t>I nettsiden vil jeg ha et nytt design til nettsiden siden den var rett og slett «</w:t>
-      </w:r>
-      <w:proofErr w:type="spellStart"/>
-      <w:r>
-        <w:t>poopoo</w:t>
-      </w:r>
-      <w:proofErr w:type="spellEnd"/>
-      <w:r>
-        <w:t xml:space="preserve">». </w:t>
+        <w:t xml:space="preserve">I nettsiden vil jeg ha et nytt design til nettsiden siden den var rett og slett «poopoo». </w:t>
       </w:r>
       <w:r>
         <w:t xml:space="preserve">De som bruker testen visste ikke at men kunne ikke </w:t>
@@ -499,70 +320,28 @@
         <w:t xml:space="preserve">Når det gjelder koden, vil jeg ha </w:t>
       </w:r>
       <w:r>
-        <w:t xml:space="preserve">et system hvor </w:t>
-      </w:r>
-      <w:proofErr w:type="spellStart"/>
-      <w:r>
-        <w:t>javascript</w:t>
-      </w:r>
-      <w:proofErr w:type="spellEnd"/>
-      <w:r>
-        <w:t xml:space="preserve"> er basert av databasen, istedenfor at databasen er basert på javascriptet. Dette får til en mer </w:t>
+        <w:t xml:space="preserve">et system hvor javascript er basert av databasen, istedenfor at databasen er basert på javascriptet. Dette får til en mer </w:t>
       </w:r>
       <w:r>
         <w:t xml:space="preserve">endringsvennlig løsning. F.eks. Jeg kan legge til et nytt produkt </w:t>
       </w:r>
       <w:r>
-        <w:t xml:space="preserve">i databasen og vil det komme om i </w:t>
-      </w:r>
-      <w:proofErr w:type="spellStart"/>
-      <w:r>
-        <w:t>javascript</w:t>
-      </w:r>
-      <w:proofErr w:type="spellEnd"/>
-      <w:r>
-        <w:t xml:space="preserve">. I den forrige løsningen, måtte jeg lage en ny </w:t>
-      </w:r>
-      <w:proofErr w:type="spellStart"/>
-      <w:r>
-        <w:t>kolone</w:t>
-      </w:r>
-      <w:proofErr w:type="spellEnd"/>
-      <w:r>
-        <w:t xml:space="preserve"> i databasen og endre var</w:t>
-      </w:r>
-      <w:r>
-        <w:t xml:space="preserve">iabler i </w:t>
-      </w:r>
-      <w:proofErr w:type="spellStart"/>
-      <w:r>
-        <w:t>javascript</w:t>
-      </w:r>
-      <w:proofErr w:type="spellEnd"/>
-      <w:r>
-        <w:t>. Rett og slett var forrige løsning veldig statisk.</w:t>
+        <w:t>i databasen og vil det komme om i javascript. I den forrige løsningen, måtte jeg lage en ny kolone i databasen og endre var</w:t>
+      </w:r>
+      <w:r>
+        <w:t>iabler i javascript. Rett og slett var forrige løsning veldig statisk.</w:t>
       </w:r>
     </w:p>
     <w:p>
       <w:r>
-        <w:t xml:space="preserve">Dette skal jeg få til gjennom å bytte til </w:t>
-      </w:r>
-      <w:proofErr w:type="spellStart"/>
-      <w:r>
-        <w:t>rammverk</w:t>
-      </w:r>
-      <w:proofErr w:type="spellEnd"/>
-      <w:r>
-        <w:t xml:space="preserve">: </w:t>
-      </w:r>
-      <w:proofErr w:type="spellStart"/>
+        <w:t xml:space="preserve">Dette skal jeg få til gjennom å bytte til rammverk: </w:t>
+      </w:r>
       <w:r>
         <w:rPr>
           <w:u w:val="single"/>
         </w:rPr>
         <w:t>bootstrap</w:t>
       </w:r>
-      <w:proofErr w:type="spellEnd"/>
       <w:r>
         <w:t xml:space="preserve"> og </w:t>
       </w:r>
@@ -610,98 +389,56 @@
         <w:t xml:space="preserve">ndringer skal vi legge til </w:t>
       </w:r>
       <w:r>
-        <w:t xml:space="preserve">de nye </w:t>
-      </w:r>
-      <w:proofErr w:type="spellStart"/>
-      <w:r>
-        <w:t>oppgavekriterende</w:t>
-      </w:r>
-      <w:proofErr w:type="spellEnd"/>
-      <w:r>
-        <w:t xml:space="preserve">: </w:t>
+        <w:t xml:space="preserve">de nye oppgavekriterende: </w:t>
       </w:r>
       <w:r>
         <w:rPr>
           <w:b/>
           <w:bCs/>
         </w:rPr>
-        <w:t xml:space="preserve">Bruker og </w:t>
-      </w:r>
-      <w:proofErr w:type="spellStart"/>
+        <w:t>Bruker og Admin innlogging</w:t>
+      </w:r>
+      <w:r>
+        <w:t xml:space="preserve">, </w:t>
+      </w:r>
       <w:r>
         <w:rPr>
           <w:b/>
           <w:bCs/>
         </w:rPr>
-        <w:t>Admin</w:t>
-      </w:r>
-      <w:proofErr w:type="spellEnd"/>
+        <w:t>FAQ</w:t>
+      </w:r>
+      <w:r>
+        <w:t xml:space="preserve"> på en nettside, </w:t>
+      </w:r>
       <w:r>
         <w:rPr>
           <w:b/>
           <w:bCs/>
         </w:rPr>
-        <w:t xml:space="preserve"> innlogging</w:t>
-      </w:r>
-      <w:r>
-        <w:t xml:space="preserve">, </w:t>
+        <w:t>Risiko anaylyse</w:t>
+      </w:r>
+      <w:r>
+        <w:t xml:space="preserve"> og </w:t>
       </w:r>
       <w:r>
         <w:rPr>
           <w:b/>
           <w:bCs/>
         </w:rPr>
-        <w:t>FAQ</w:t>
-      </w:r>
-      <w:r>
-        <w:t xml:space="preserve"> på en nettside, </w:t>
+        <w:t>backup rutiner</w:t>
+      </w:r>
+      <w:r>
+        <w:t xml:space="preserve">, </w:t>
+      </w:r>
+      <w:r>
+        <w:t xml:space="preserve">og </w:t>
       </w:r>
       <w:r>
         <w:rPr>
           <w:b/>
           <w:bCs/>
         </w:rPr>
-        <w:t xml:space="preserve">Risiko </w:t>
-      </w:r>
-      <w:proofErr w:type="spellStart"/>
-      <w:r>
-        <w:rPr>
-          <w:b/>
-          <w:bCs/>
-        </w:rPr>
-        <w:t>anaylyse</w:t>
-      </w:r>
-      <w:proofErr w:type="spellEnd"/>
-      <w:r>
-        <w:t xml:space="preserve"> og </w:t>
-      </w:r>
-      <w:proofErr w:type="spellStart"/>
-      <w:r>
-        <w:rPr>
-          <w:b/>
-          <w:bCs/>
-        </w:rPr>
-        <w:t>backup</w:t>
-      </w:r>
-      <w:proofErr w:type="spellEnd"/>
-      <w:r>
-        <w:rPr>
-          <w:b/>
-          <w:bCs/>
-        </w:rPr>
-        <w:t xml:space="preserve"> rutiner</w:t>
-      </w:r>
-      <w:r>
-        <w:t xml:space="preserve">, </w:t>
-      </w:r>
-      <w:r>
-        <w:t xml:space="preserve">og </w:t>
-      </w:r>
-      <w:r>
-        <w:rPr>
-          <w:b/>
-          <w:bCs/>
-        </w:rPr>
         <w:t>instruksjonsvideo</w:t>
       </w:r>
       <w:r>
@@ -723,39 +460,7 @@
         <w:t>er ukjente for meg akkurat nå så</w:t>
       </w:r>
       <w:r>
-        <w:t xml:space="preserve"> vi får bare vente. For å oppnå en «bruker og </w:t>
-      </w:r>
-      <w:proofErr w:type="spellStart"/>
-      <w:r>
-        <w:t>Admin</w:t>
-      </w:r>
-      <w:proofErr w:type="spellEnd"/>
-      <w:r>
-        <w:t xml:space="preserve"> innlogging» system skal jeg bare sette en til </w:t>
-      </w:r>
-      <w:proofErr w:type="spellStart"/>
-      <w:r>
-        <w:t>attribut</w:t>
-      </w:r>
-      <w:proofErr w:type="spellEnd"/>
-      <w:r>
-        <w:t xml:space="preserve"> i </w:t>
-      </w:r>
-      <w:proofErr w:type="spellStart"/>
-      <w:r>
-        <w:t>tabelen</w:t>
-      </w:r>
-      <w:proofErr w:type="spellEnd"/>
-      <w:r>
-        <w:t xml:space="preserve"> om bruker og si om det er </w:t>
-      </w:r>
-      <w:proofErr w:type="spellStart"/>
-      <w:r>
-        <w:t>admintrator</w:t>
-      </w:r>
-      <w:proofErr w:type="spellEnd"/>
-      <w:r>
-        <w:t xml:space="preserve"> </w:t>
+        <w:t xml:space="preserve"> vi får bare vente. For å oppnå en «bruker og Admin innlogging» system skal jeg bare sette en til attribut i tabelen om bruker og si om det er admintrator </w:t>
       </w:r>
       <w:r>
         <w:lastRenderedPageBreak/>
@@ -811,15 +516,7 @@
         <w:ind w:left="360"/>
       </w:pPr>
       <w:r>
-        <w:t xml:space="preserve">For å få bedre karakter </w:t>
-      </w:r>
-      <w:proofErr w:type="spellStart"/>
-      <w:r>
-        <w:t>tihi</w:t>
-      </w:r>
-      <w:proofErr w:type="spellEnd"/>
-      <w:r>
-        <w:t>.</w:t>
+        <w:t>For å få bedre karakter tihi.</w:t>
       </w:r>
     </w:p>
     <w:p>
@@ -830,13 +527,8 @@
           <w:numId w:val="11"/>
         </w:numPr>
       </w:pPr>
-      <w:proofErr w:type="spellStart"/>
-      <w:r>
-        <w:t>Oppgavekritierer</w:t>
-      </w:r>
-      <w:proofErr w:type="spellEnd"/>
-      <w:r>
-        <w:t>:</w:t>
+      <w:r>
+        <w:t>Oppgavekritierer:</w:t>
       </w:r>
     </w:p>
     <w:p>
@@ -848,15 +540,7 @@
         </w:numPr>
       </w:pPr>
       <w:r>
-        <w:t xml:space="preserve">Bruker og </w:t>
-      </w:r>
-      <w:proofErr w:type="spellStart"/>
-      <w:r>
-        <w:t>Admin</w:t>
-      </w:r>
-      <w:proofErr w:type="spellEnd"/>
-      <w:r>
-        <w:t xml:space="preserve"> innlogging</w:t>
+        <w:t>Bruker og Admin innlogging</w:t>
       </w:r>
     </w:p>
     <w:p>
@@ -903,13 +587,8 @@
           <w:numId w:val="11"/>
         </w:numPr>
       </w:pPr>
-      <w:proofErr w:type="spellStart"/>
-      <w:r>
-        <w:t>Risko</w:t>
-      </w:r>
-      <w:proofErr w:type="spellEnd"/>
-      <w:r>
-        <w:t xml:space="preserve"> vurdering</w:t>
+      <w:r>
+        <w:t>Risko vurdering</w:t>
       </w:r>
     </w:p>
     <w:p>
@@ -980,13 +659,8 @@
           <w:numId w:val="11"/>
         </w:numPr>
       </w:pPr>
-      <w:proofErr w:type="spellStart"/>
-      <w:r>
-        <w:t>Desgin</w:t>
-      </w:r>
-      <w:proofErr w:type="spellEnd"/>
-      <w:r>
-        <w:t>:</w:t>
+      <w:r>
+        <w:t>Desgin:</w:t>
       </w:r>
     </w:p>
     <w:p>
@@ -1022,13 +696,8 @@
         </w:numPr>
       </w:pPr>
       <w:r>
-        <w:t xml:space="preserve">Bruke </w:t>
-      </w:r>
-      <w:proofErr w:type="spellStart"/>
-      <w:r>
-        <w:t>bootstrap</w:t>
-      </w:r>
-      <w:proofErr w:type="spellEnd"/>
+        <w:t>Bruke bootstrap</w:t>
+      </w:r>
     </w:p>
     <w:p>
       <w:r>
@@ -1049,11 +718,9 @@
       <w:r>
         <w:t>«</w:t>
       </w:r>
-      <w:proofErr w:type="spellStart"/>
       <w:r>
         <w:t>bootstrap</w:t>
       </w:r>
-      <w:proofErr w:type="spellEnd"/>
       <w:r>
         <w:t>»</w:t>
       </w:r>
@@ -1082,15 +749,7 @@
         </w:numPr>
       </w:pPr>
       <w:r>
-        <w:t>- og sette opp «</w:t>
-      </w:r>
-      <w:proofErr w:type="spellStart"/>
-      <w:r>
-        <w:t>backup</w:t>
-      </w:r>
-      <w:proofErr w:type="spellEnd"/>
-      <w:r>
-        <w:t xml:space="preserve"> rutiner.»</w:t>
+        <w:t>- og sette opp «backup rutiner.»</w:t>
       </w:r>
     </w:p>
     <w:p>
@@ -1123,15 +782,7 @@
         </w:numPr>
       </w:pPr>
       <w:r>
-        <w:t>Mer «</w:t>
-      </w:r>
-      <w:proofErr w:type="spellStart"/>
-      <w:r>
-        <w:t>bootstrap</w:t>
-      </w:r>
-      <w:proofErr w:type="spellEnd"/>
-      <w:r>
-        <w:t>» (har lite erfaring i det)</w:t>
+        <w:t>Mer «bootstrap» (har lite erfaring i det)</w:t>
       </w:r>
     </w:p>
     <w:p>
@@ -1165,15 +816,7 @@
         </w:numPr>
       </w:pPr>
       <w:r>
-        <w:t>- og sette opp «</w:t>
-      </w:r>
-      <w:proofErr w:type="spellStart"/>
-      <w:r>
-        <w:t>backup</w:t>
-      </w:r>
-      <w:proofErr w:type="spellEnd"/>
-      <w:r>
-        <w:t xml:space="preserve"> rutiner.»</w:t>
+        <w:t>- og sette opp «backup rutiner.»</w:t>
       </w:r>
     </w:p>
     <w:p>
@@ -1185,13 +828,8 @@
         </w:numPr>
       </w:pPr>
       <w:r>
-        <w:t xml:space="preserve">Proper </w:t>
-      </w:r>
-      <w:proofErr w:type="spellStart"/>
-      <w:r>
-        <w:t>tutorials</w:t>
-      </w:r>
-      <w:proofErr w:type="spellEnd"/>
+        <w:t>Proper tutorials</w:t>
+      </w:r>
     </w:p>
     <w:p>
       <w:pPr>
@@ -1339,13 +977,8 @@
             <w:shd w:val="clear" w:color="auto" w:fill="FFF2CC" w:themeFill="accent4" w:themeFillTint="33"/>
           </w:tcPr>
           <w:p>
-            <w:proofErr w:type="spellStart"/>
-            <w:r>
-              <w:t>BrukerStøtte</w:t>
-            </w:r>
-            <w:proofErr w:type="spellEnd"/>
-            <w:r>
-              <w:t>:</w:t>
+            <w:r>
+              <w:t>BrukerStøtte:</w:t>
             </w:r>
           </w:p>
           <w:p>
@@ -1356,11 +989,9 @@
                 <w:numId w:val="30"/>
               </w:numPr>
             </w:pPr>
-            <w:proofErr w:type="spellStart"/>
             <w:r>
               <w:t>Tutorial</w:t>
             </w:r>
-            <w:proofErr w:type="spellEnd"/>
           </w:p>
           <w:p>
             <w:pPr>
@@ -1459,13 +1090,8 @@
             </w:pPr>
             <w:r>
               <w:lastRenderedPageBreak/>
-              <w:t xml:space="preserve">Del av oppgaven + </w:t>
-            </w:r>
-            <w:proofErr w:type="spellStart"/>
-            <w:r>
-              <w:t>Kompentanse</w:t>
-            </w:r>
-            <w:proofErr w:type="spellEnd"/>
+              <w:t>Del av oppgaven + Kompentanse</w:t>
+            </w:r>
           </w:p>
         </w:tc>
         <w:tc>
@@ -1501,15 +1127,7 @@
           </w:tcPr>
           <w:p>
             <w:r>
-              <w:t xml:space="preserve">Bruker og </w:t>
-            </w:r>
-            <w:proofErr w:type="spellStart"/>
-            <w:r>
-              <w:t>Admin</w:t>
-            </w:r>
-            <w:proofErr w:type="spellEnd"/>
-            <w:r>
-              <w:t xml:space="preserve"> innlogging</w:t>
+              <w:t>Bruker og Admin innlogging</w:t>
             </w:r>
           </w:p>
           <w:p>
@@ -1829,15 +1447,7 @@
               </w:numPr>
             </w:pPr>
             <w:r>
-              <w:t xml:space="preserve">Skrive </w:t>
-            </w:r>
-            <w:proofErr w:type="spellStart"/>
-            <w:r>
-              <w:t>need</w:t>
-            </w:r>
-            <w:proofErr w:type="spellEnd"/>
-            <w:r>
-              <w:t xml:space="preserve"> lover</w:t>
+              <w:t>Skrive need lover</w:t>
             </w:r>
           </w:p>
           <w:p>
@@ -1916,13 +1526,8 @@
           </w:tcPr>
           <w:p>
             <w:r>
-              <w:t xml:space="preserve">Oppdatere </w:t>
-            </w:r>
-            <w:proofErr w:type="spellStart"/>
-            <w:r>
-              <w:t>javascript</w:t>
-            </w:r>
-            <w:proofErr w:type="spellEnd"/>
+              <w:t>Oppdatere javascript</w:t>
+            </w:r>
           </w:p>
           <w:p>
             <w:pPr>
@@ -1945,13 +1550,8 @@
               </w:numPr>
             </w:pPr>
             <w:r>
-              <w:t xml:space="preserve">Auto </w:t>
-            </w:r>
-            <w:proofErr w:type="spellStart"/>
-            <w:r>
-              <w:t>saving</w:t>
-            </w:r>
-            <w:proofErr w:type="spellEnd"/>
+              <w:t>Auto saving</w:t>
+            </w:r>
           </w:p>
           <w:p>
             <w:pPr>
@@ -1961,21 +1561,8 @@
                 <w:numId w:val="26"/>
               </w:numPr>
             </w:pPr>
-            <w:proofErr w:type="spellStart"/>
-            <w:r>
-              <w:t>Oppgrades</w:t>
-            </w:r>
-            <w:proofErr w:type="spellEnd"/>
-            <w:r>
-              <w:t xml:space="preserve"> lyser når </w:t>
-            </w:r>
-            <w:proofErr w:type="spellStart"/>
-            <w:r>
-              <w:t>avalible</w:t>
-            </w:r>
-            <w:proofErr w:type="spellEnd"/>
-            <w:r>
-              <w:t xml:space="preserve"> </w:t>
+            <w:r>
+              <w:t xml:space="preserve">Oppgrades lyser når avalible </w:t>
             </w:r>
           </w:p>
           <w:p>
@@ -2016,14 +1603,18 @@
                 <w:tab w:val="left" w:pos="993"/>
               </w:tabs>
               <w:rPr>
-                <w:lang w:val="en-GB"/>
-              </w:rPr>
-            </w:pPr>
-            <w:r>
-              <w:rPr>
-                <w:lang w:val="en-GB"/>
-              </w:rPr>
-              <w:t>N/A</w:t>
+                <w:b/>
+                <w:bCs/>
+                <w:lang w:val="en-GB"/>
+              </w:rPr>
+            </w:pPr>
+            <w:r>
+              <w:rPr>
+                <w:b/>
+                <w:bCs/>
+                <w:lang w:val="en-GB"/>
+              </w:rPr>
+              <w:t>Holder på</w:t>
             </w:r>
           </w:p>
         </w:tc>
@@ -2046,19 +1637,11 @@
                 <w:lang w:val="en-GB"/>
               </w:rPr>
             </w:pPr>
-            <w:proofErr w:type="spellStart"/>
-            <w:r>
-              <w:rPr>
-                <w:lang w:val="en-GB"/>
-              </w:rPr>
-              <w:t>Oppdatere</w:t>
-            </w:r>
-            <w:proofErr w:type="spellEnd"/>
-            <w:r>
-              <w:rPr>
-                <w:lang w:val="en-GB"/>
-              </w:rPr>
-              <w:t xml:space="preserve"> database</w:t>
+            <w:r>
+              <w:rPr>
+                <w:lang w:val="en-GB"/>
+              </w:rPr>
+              <w:t>Oppdatere database</w:t>
             </w:r>
           </w:p>
           <w:p>
@@ -2076,6 +1659,18 @@
               <w:t>Big INT</w:t>
             </w:r>
           </w:p>
+          <w:p>
+            <w:pPr>
+              <w:pStyle w:val="Listeavsnitt"/>
+              <w:numPr>
+                <w:ilvl w:val="0"/>
+                <w:numId w:val="28"/>
+              </w:numPr>
+            </w:pPr>
+            <w:r>
+              <w:t>Responsiv database-ish</w:t>
+            </w:r>
+          </w:p>
         </w:tc>
         <w:tc>
           <w:tcPr>
@@ -2107,9 +1702,11 @@
             </w:pPr>
             <w:r>
               <w:rPr>
-                <w:lang w:val="en-GB"/>
-              </w:rPr>
-              <w:t>N/AH</w:t>
+                <w:b/>
+                <w:bCs/>
+                <w:lang w:val="en-GB"/>
+              </w:rPr>
+              <w:t>Holder på</w:t>
             </w:r>
           </w:p>
         </w:tc>
@@ -2161,13 +1758,8 @@
               </w:numPr>
             </w:pPr>
             <w:r>
-              <w:t xml:space="preserve">Login er i </w:t>
-            </w:r>
-            <w:proofErr w:type="spellStart"/>
-            <w:r>
-              <w:t>offcanvas</w:t>
-            </w:r>
-            <w:proofErr w:type="spellEnd"/>
+              <w:t>Login er i offcanvas</w:t>
+            </w:r>
           </w:p>
           <w:p>
             <w:pPr>
@@ -2177,30 +1769,15 @@
                 <w:numId w:val="29"/>
               </w:numPr>
             </w:pPr>
-            <w:proofErr w:type="spellStart"/>
-            <w:r>
-              <w:t>Logout</w:t>
-            </w:r>
-            <w:proofErr w:type="spellEnd"/>
-            <w:r>
-              <w:t xml:space="preserve"> blir </w:t>
-            </w:r>
-            <w:proofErr w:type="spellStart"/>
-            <w:r>
-              <w:t>replace</w:t>
+            <w:r>
+              <w:t>Logout blir replace</w:t>
             </w:r>
             <w:r>
               <w:t>t</w:t>
             </w:r>
-            <w:proofErr w:type="spellEnd"/>
-            <w:r>
-              <w:t xml:space="preserve"> med </w:t>
-            </w:r>
-            <w:proofErr w:type="spellStart"/>
-            <w:r>
-              <w:t>login</w:t>
-            </w:r>
-            <w:proofErr w:type="spellEnd"/>
+            <w:r>
+              <w:t xml:space="preserve"> med login</w:t>
+            </w:r>
           </w:p>
           <w:p>
             <w:pPr>
@@ -2211,13 +1788,8 @@
               </w:numPr>
             </w:pPr>
             <w:r>
-              <w:t xml:space="preserve">Settings er i </w:t>
-            </w:r>
-            <w:proofErr w:type="spellStart"/>
-            <w:r>
-              <w:t>offcanvas</w:t>
-            </w:r>
-            <w:proofErr w:type="spellEnd"/>
+              <w:t>Settings er i offcanvas</w:t>
+            </w:r>
           </w:p>
           <w:p>
             <w:pPr>
@@ -2228,24 +1800,14 @@
               </w:numPr>
             </w:pPr>
             <w:r>
-              <w:t xml:space="preserve">Upgrades mister beskrivelse men </w:t>
-            </w:r>
-            <w:proofErr w:type="spellStart"/>
-            <w:r>
-              <w:t>istendenfor</w:t>
-            </w:r>
-            <w:proofErr w:type="spellEnd"/>
-            <w:r>
-              <w:t xml:space="preserve"> </w:t>
+              <w:t xml:space="preserve">Upgrades mister beskrivelse men istendenfor </w:t>
             </w:r>
             <w:r>
               <w:t xml:space="preserve">blir til en stor </w:t>
             </w:r>
-            <w:proofErr w:type="spellStart"/>
             <w:r>
               <w:t>kanpp</w:t>
             </w:r>
-            <w:proofErr w:type="spellEnd"/>
           </w:p>
           <w:p>
             <w:pPr>
@@ -2256,13 +1818,8 @@
               </w:numPr>
             </w:pPr>
             <w:r>
-              <w:t xml:space="preserve">Bruke </w:t>
-            </w:r>
-            <w:proofErr w:type="spellStart"/>
-            <w:r>
-              <w:t>bootstrap</w:t>
-            </w:r>
-            <w:proofErr w:type="spellEnd"/>
+              <w:t>Bruke bootstrap</w:t>
+            </w:r>
           </w:p>
           <w:p>
             <w:pPr>
@@ -2284,27 +1841,9 @@
                 <w:numId w:val="29"/>
               </w:numPr>
             </w:pPr>
-            <w:proofErr w:type="spellStart"/>
-            <w:r>
-              <w:t>Få</w:t>
-            </w:r>
-            <w:proofErr w:type="spellEnd"/>
-            <w:r>
-              <w:t xml:space="preserve"> til vital </w:t>
-            </w:r>
-            <w:proofErr w:type="spellStart"/>
-            <w:r>
-              <w:t>information</w:t>
-            </w:r>
-            <w:proofErr w:type="spellEnd"/>
-            <w:r>
-              <w:t xml:space="preserve"> </w:t>
-            </w:r>
-            <w:proofErr w:type="spellStart"/>
-            <w:r>
-              <w:t>modual</w:t>
-            </w:r>
-            <w:proofErr w:type="spellEnd"/>
+            <w:r>
+              <w:t>Få til vital information modual</w:t>
+            </w:r>
           </w:p>
           <w:p/>
         </w:tc>
@@ -2338,18 +1877,12 @@
             </w:pPr>
             <w:r>
               <w:rPr>
-                <w:lang w:val="en-GB"/>
-              </w:rPr>
-              <w:t xml:space="preserve">Holder </w:t>
-            </w:r>
-            <w:proofErr w:type="spellStart"/>
-            <w:r>
-              <w:rPr>
-                <w:lang w:val="en-GB"/>
-              </w:rPr>
-              <w:t>på</w:t>
-            </w:r>
-            <w:proofErr w:type="spellEnd"/>
+                <w:i/>
+                <w:iCs/>
+                <w:lang w:val="en-GB"/>
+              </w:rPr>
+              <w:t>Done</w:t>
+            </w:r>
           </w:p>
         </w:tc>
       </w:tr>
@@ -2372,6 +1905,7 @@
               <w:rPr>
                 <w:lang w:val="en-GB"/>
               </w:rPr>
+              <w:lastRenderedPageBreak/>
               <w:t>Achievements</w:t>
             </w:r>
           </w:p>
@@ -2408,7 +1942,6 @@
               <w:rPr>
                 <w:lang w:val="en-GB"/>
               </w:rPr>
-              <w:lastRenderedPageBreak/>
               <w:t>Milestone achievements</w:t>
             </w:r>
           </w:p>
@@ -2425,7 +1958,6 @@
               </w:tabs>
             </w:pPr>
             <w:r>
-              <w:lastRenderedPageBreak/>
               <w:t>Valgfritt</w:t>
             </w:r>
           </w:p>
@@ -2470,33 +2002,11 @@
                 <w:lang w:val="en-GB"/>
               </w:rPr>
             </w:pPr>
-            <w:proofErr w:type="spellStart"/>
-            <w:r>
-              <w:rPr>
-                <w:lang w:val="en-GB"/>
-              </w:rPr>
-              <w:t>Lyd</w:t>
-            </w:r>
-            <w:proofErr w:type="spellEnd"/>
-            <w:r>
-              <w:rPr>
-                <w:lang w:val="en-GB"/>
-              </w:rPr>
-              <w:t xml:space="preserve"> </w:t>
-            </w:r>
-            <w:proofErr w:type="spellStart"/>
-            <w:r>
-              <w:rPr>
-                <w:lang w:val="en-GB"/>
-              </w:rPr>
-              <w:t>og</w:t>
-            </w:r>
-            <w:proofErr w:type="spellEnd"/>
-            <w:r>
-              <w:rPr>
-                <w:lang w:val="en-GB"/>
-              </w:rPr>
-              <w:t xml:space="preserve"> design</w:t>
+            <w:r>
+              <w:rPr>
+                <w:lang w:val="en-GB"/>
+              </w:rPr>
+              <w:t>Lyd og design</w:t>
             </w:r>
           </w:p>
           <w:p>
@@ -2696,33 +2206,11 @@
                 <w:lang w:val="en-GB"/>
               </w:rPr>
             </w:pPr>
-            <w:proofErr w:type="spellStart"/>
-            <w:r>
-              <w:rPr>
-                <w:lang w:val="en-GB"/>
-              </w:rPr>
-              <w:t>Faktisk</w:t>
-            </w:r>
-            <w:proofErr w:type="spellEnd"/>
-            <w:r>
-              <w:rPr>
-                <w:lang w:val="en-GB"/>
-              </w:rPr>
-              <w:t xml:space="preserve"> </w:t>
-            </w:r>
-            <w:proofErr w:type="spellStart"/>
-            <w:r>
-              <w:rPr>
-                <w:lang w:val="en-GB"/>
-              </w:rPr>
-              <w:t>egne</w:t>
-            </w:r>
-            <w:proofErr w:type="spellEnd"/>
-            <w:r>
-              <w:rPr>
-                <w:lang w:val="en-GB"/>
-              </w:rPr>
-              <w:t xml:space="preserve"> summoning animation</w:t>
+            <w:r>
+              <w:rPr>
+                <w:lang w:val="en-GB"/>
+              </w:rPr>
+              <w:t>Faktisk egne summoning animation</w:t>
             </w:r>
           </w:p>
           <w:p/>
@@ -2807,35 +2295,7 @@
               <w:rPr>
                 <w:lang w:val="en-GB"/>
               </w:rPr>
-              <w:t xml:space="preserve">Use biscuits to get Golden Biscuits. With Gold Biscuits to buy more upgrades, </w:t>
-            </w:r>
-            <w:proofErr w:type="spellStart"/>
-            <w:r>
-              <w:rPr>
-                <w:lang w:val="en-GB"/>
-              </w:rPr>
-              <w:t>eller</w:t>
-            </w:r>
-            <w:proofErr w:type="spellEnd"/>
-            <w:r>
-              <w:rPr>
-                <w:lang w:val="en-GB"/>
-              </w:rPr>
-              <w:t xml:space="preserve"> </w:t>
-            </w:r>
-            <w:proofErr w:type="spellStart"/>
-            <w:r>
-              <w:rPr>
-                <w:lang w:val="en-GB"/>
-              </w:rPr>
-              <w:t>på</w:t>
-            </w:r>
-            <w:proofErr w:type="spellEnd"/>
-            <w:r>
-              <w:rPr>
-                <w:lang w:val="en-GB"/>
-              </w:rPr>
-              <w:t xml:space="preserve"> wishes.</w:t>
+              <w:t>Use biscuits to get Golden Biscuits. With Gold Biscuits to buy more upgrades, eller på wishes.</w:t>
             </w:r>
           </w:p>
           <w:p>
@@ -3056,31 +2516,10 @@
         <w:t>Torsdag:</w:t>
       </w:r>
       <w:r>
-        <w:t xml:space="preserve"> </w:t>
-      </w:r>
-      <w:proofErr w:type="spellStart"/>
-      <w:r>
-        <w:t>Loverk</w:t>
-      </w:r>
-      <w:proofErr w:type="spellEnd"/>
-      <w:r>
-        <w:t xml:space="preserve"> / </w:t>
-      </w:r>
-      <w:proofErr w:type="spellStart"/>
-      <w:r>
-        <w:t>Convert</w:t>
-      </w:r>
-      <w:proofErr w:type="spellEnd"/>
-      <w:r>
-        <w:t xml:space="preserve"> eller lære </w:t>
-      </w:r>
-      <w:proofErr w:type="spellStart"/>
-      <w:r>
-        <w:t>bootstrap</w:t>
-      </w:r>
-      <w:proofErr w:type="spellEnd"/>
-      <w:r>
-        <w:t>.</w:t>
+        <w:t xml:space="preserve"> Loverk</w:t>
+      </w:r>
+      <w:r>
+        <w:t xml:space="preserve"> / Convert eller lære bootstrap.</w:t>
       </w:r>
     </w:p>
     <w:p>
@@ -3098,21 +2537,7 @@
         <w:rPr>
           <w:strike/>
         </w:rPr>
-        <w:t xml:space="preserve">Fredag: </w:t>
-      </w:r>
-      <w:proofErr w:type="spellStart"/>
-      <w:r>
-        <w:rPr>
-          <w:strike/>
-        </w:rPr>
-        <w:t>Spilldag</w:t>
-      </w:r>
-      <w:proofErr w:type="spellEnd"/>
-      <w:r>
-        <w:rPr>
-          <w:strike/>
-        </w:rPr>
-        <w:t>.</w:t>
+        <w:t>Fredag: Spilldag.</w:t>
       </w:r>
     </w:p>
     <w:p>
@@ -3164,7 +2589,6 @@
           <w:lang w:val="nn-NO"/>
         </w:rPr>
       </w:pPr>
-      <w:proofErr w:type="spellStart"/>
       <w:r>
         <w:rPr>
           <w:lang w:val="nn-NO"/>
@@ -3175,14 +2599,7 @@
         <w:rPr>
           <w:lang w:val="nn-NO"/>
         </w:rPr>
-        <w:t>d</w:t>
-      </w:r>
-      <w:proofErr w:type="spellEnd"/>
-      <w:r>
-        <w:rPr>
-          <w:lang w:val="nn-NO"/>
-        </w:rPr>
-        <w:t xml:space="preserve"> design av oppdatert si</w:t>
+        <w:t>d design av oppdatert si</w:t>
       </w:r>
       <w:r>
         <w:rPr>
@@ -3206,16 +2623,8 @@
         <w:rPr>
           <w:lang w:val="nn-NO"/>
         </w:rPr>
-        <w:t xml:space="preserve">Meir </w:t>
-      </w:r>
-      <w:proofErr w:type="spellStart"/>
-      <w:r>
-        <w:rPr>
-          <w:lang w:val="nn-NO"/>
-        </w:rPr>
-        <w:t>Bootstrap</w:t>
-      </w:r>
-      <w:proofErr w:type="spellEnd"/>
+        <w:t>Meir Bootstrap</w:t>
+      </w:r>
     </w:p>
     <w:p>
       <w:pPr>
@@ -3251,19 +2660,11 @@
           <w:lang w:val="nn-NO"/>
         </w:rPr>
       </w:pPr>
-      <w:proofErr w:type="spellStart"/>
       <w:r>
         <w:rPr>
           <w:lang w:val="nn-NO"/>
         </w:rPr>
-        <w:t>Tirsdag</w:t>
-      </w:r>
-      <w:proofErr w:type="spellEnd"/>
-      <w:r>
-        <w:rPr>
-          <w:lang w:val="nn-NO"/>
-        </w:rPr>
-        <w:t>, Onsdag</w:t>
+        <w:t>Tirsdag, Onsdag</w:t>
       </w:r>
       <w:r>
         <w:rPr>
@@ -3283,19 +2684,11 @@
           <w:lang w:val="nn-NO"/>
         </w:rPr>
       </w:pPr>
-      <w:proofErr w:type="spellStart"/>
       <w:r>
         <w:rPr>
           <w:lang w:val="nn-NO"/>
         </w:rPr>
-        <w:t>GJøre</w:t>
-      </w:r>
-      <w:proofErr w:type="spellEnd"/>
-      <w:r>
-        <w:rPr>
-          <w:lang w:val="nn-NO"/>
-        </w:rPr>
-        <w:t xml:space="preserve"> ferdig design</w:t>
+        <w:t>GJøre ferdig design</w:t>
       </w:r>
     </w:p>
     <w:p>
@@ -3309,33 +2702,79 @@
           <w:lang w:val="nn-NO"/>
         </w:rPr>
       </w:pPr>
-      <w:proofErr w:type="spellStart"/>
       <w:r>
         <w:rPr>
           <w:lang w:val="nn-NO"/>
         </w:rPr>
-        <w:t>Convert</w:t>
-      </w:r>
-      <w:proofErr w:type="spellEnd"/>
-      <w:r>
+        <w:t>Convert til bootstrap.</w:t>
+      </w:r>
+    </w:p>
+    <w:p>
+      <w:pPr>
         <w:rPr>
           <w:lang w:val="nn-NO"/>
         </w:rPr>
-        <w:t xml:space="preserve"> til </w:t>
-      </w:r>
-      <w:proofErr w:type="spellStart"/>
+      </w:pPr>
       <w:r>
         <w:rPr>
           <w:lang w:val="nn-NO"/>
         </w:rPr>
-        <w:t>bootstrap</w:t>
-      </w:r>
-      <w:proofErr w:type="spellEnd"/>
-      <w:r>
+        <w:t>Uke «What glemte»:</w:t>
+      </w:r>
+    </w:p>
+    <w:p>
+      <w:pPr>
+        <w:pStyle w:val="Listeavsnitt"/>
+        <w:numPr>
+          <w:ilvl w:val="0"/>
+          <w:numId w:val="23"/>
+        </w:numPr>
         <w:rPr>
           <w:lang w:val="nn-NO"/>
         </w:rPr>
-        <w:t>.</w:t>
+      </w:pPr>
+      <w:r>
+        <w:rPr>
+          <w:lang w:val="nn-NO"/>
+        </w:rPr>
+        <w:lastRenderedPageBreak/>
+        <w:t>Bli ferdig med bootstrap</w:t>
+      </w:r>
+    </w:p>
+    <w:p>
+      <w:pPr>
+        <w:pStyle w:val="Listeavsnitt"/>
+        <w:numPr>
+          <w:ilvl w:val="0"/>
+          <w:numId w:val="23"/>
+        </w:numPr>
+        <w:rPr>
+          <w:lang w:val="nn-NO"/>
+        </w:rPr>
+      </w:pPr>
+      <w:r>
+        <w:rPr>
+          <w:lang w:val="nn-NO"/>
+        </w:rPr>
+        <w:t>Sett opp database</w:t>
+      </w:r>
+    </w:p>
+    <w:p>
+      <w:pPr>
+        <w:pStyle w:val="Listeavsnitt"/>
+        <w:numPr>
+          <w:ilvl w:val="0"/>
+          <w:numId w:val="23"/>
+        </w:numPr>
+        <w:rPr>
+          <w:lang w:val="nn-NO"/>
+        </w:rPr>
+      </w:pPr>
+      <w:r>
+        <w:rPr>
+          <w:lang w:val="nn-NO"/>
+        </w:rPr>
+        <w:t>Confiqurererer nettsiden.</w:t>
       </w:r>
     </w:p>
     <w:p>
@@ -3391,61 +2830,25 @@
         <w:rPr>
           <w:lang w:val="en-US"/>
         </w:rPr>
-        <w:t xml:space="preserve">: Ny </w:t>
-      </w:r>
-      <w:proofErr w:type="spellStart"/>
+        <w:t>: Ny php-database modell</w:t>
+      </w:r>
       <w:r>
         <w:rPr>
           <w:lang w:val="en-US"/>
         </w:rPr>
-        <w:t>php</w:t>
-      </w:r>
-      <w:proofErr w:type="spellEnd"/>
+        <w:t>.</w:t>
+      </w:r>
       <w:r>
         <w:rPr>
           <w:lang w:val="en-US"/>
         </w:rPr>
-        <w:t xml:space="preserve">-database </w:t>
-      </w:r>
-      <w:proofErr w:type="spellStart"/>
+        <w:t xml:space="preserve"> I</w:t>
+      </w:r>
       <w:r>
         <w:rPr>
           <w:lang w:val="en-US"/>
         </w:rPr>
-        <w:t>modell</w:t>
-      </w:r>
-      <w:proofErr w:type="spellEnd"/>
-      <w:r>
-        <w:rPr>
-          <w:lang w:val="en-US"/>
-        </w:rPr>
-        <w:t>.</w:t>
-      </w:r>
-      <w:r>
-        <w:rPr>
-          <w:lang w:val="en-US"/>
-        </w:rPr>
-        <w:t xml:space="preserve"> </w:t>
-      </w:r>
-      <w:proofErr w:type="spellStart"/>
-      <w:r>
-        <w:rPr>
-          <w:lang w:val="en-US"/>
-        </w:rPr>
-        <w:t>I</w:t>
-      </w:r>
-      <w:r>
-        <w:rPr>
-          <w:lang w:val="en-US"/>
-        </w:rPr>
-        <w:t>ntitgrere</w:t>
-      </w:r>
-      <w:proofErr w:type="spellEnd"/>
-      <w:r>
-        <w:rPr>
-          <w:lang w:val="en-US"/>
-        </w:rPr>
-        <w:t xml:space="preserve"> roller.</w:t>
+        <w:t>ntitgrere roller.</w:t>
       </w:r>
     </w:p>
     <w:p>
@@ -3463,22 +2866,7 @@
         <w:rPr>
           <w:lang w:val="en-US"/>
         </w:rPr>
-        <w:lastRenderedPageBreak/>
-        <w:t xml:space="preserve">Backend part 2: Backup </w:t>
-      </w:r>
-      <w:proofErr w:type="spellStart"/>
-      <w:r>
-        <w:rPr>
-          <w:lang w:val="en-US"/>
-        </w:rPr>
-        <w:t>rutiner</w:t>
-      </w:r>
-      <w:proofErr w:type="spellEnd"/>
-      <w:r>
-        <w:rPr>
-          <w:lang w:val="en-US"/>
-        </w:rPr>
-        <w:t>?</w:t>
+        <w:t>Backend part 2: Backup rutiner?</w:t>
       </w:r>
     </w:p>
     <w:p>
@@ -3520,21 +2908,7 @@
         <w:rPr>
           <w:lang w:val="en-US"/>
         </w:rPr>
-        <w:t xml:space="preserve">overlay tutorial </w:t>
-      </w:r>
-      <w:proofErr w:type="spellStart"/>
-      <w:r>
-        <w:rPr>
-          <w:lang w:val="en-US"/>
-        </w:rPr>
-        <w:t>og</w:t>
-      </w:r>
-      <w:proofErr w:type="spellEnd"/>
-      <w:r>
-        <w:rPr>
-          <w:lang w:val="en-US"/>
-        </w:rPr>
-        <w:t xml:space="preserve"> quality of life. FAQ</w:t>
+        <w:t>overlay tutorial og quality of life. FAQ</w:t>
       </w:r>
     </w:p>
     <w:p>
@@ -3831,15 +3205,7 @@
           </w:tcPr>
           <w:p>
             <w:r>
-              <w:t xml:space="preserve">Sikre </w:t>
-            </w:r>
-            <w:proofErr w:type="spellStart"/>
-            <w:r>
-              <w:t>Session</w:t>
-            </w:r>
-            <w:proofErr w:type="spellEnd"/>
-            <w:r>
-              <w:t xml:space="preserve">-Id. </w:t>
+              <w:t xml:space="preserve">Sikre Session-Id. </w:t>
             </w:r>
             <w:r>
               <w:t>Men kan hende at for mye si</w:t>
@@ -3895,44 +3261,15 @@
           </w:tcPr>
           <w:p>
             <w:r>
-              <w:t xml:space="preserve">Den som skaper et </w:t>
-            </w:r>
-            <w:proofErr w:type="spellStart"/>
-            <w:r>
-              <w:t>åndverk</w:t>
-            </w:r>
-            <w:proofErr w:type="spellEnd"/>
-            <w:r>
-              <w:t xml:space="preserve">, har opphavsrett til verket og betegnes som </w:t>
-            </w:r>
-            <w:proofErr w:type="spellStart"/>
-            <w:r>
-              <w:t>opphaver</w:t>
-            </w:r>
-            <w:proofErr w:type="spellEnd"/>
-            <w:r>
-              <w:t>.</w:t>
-            </w:r>
-          </w:p>
-          <w:p>
-            <w:r>
-              <w:t xml:space="preserve">Den som har </w:t>
-            </w:r>
-            <w:proofErr w:type="spellStart"/>
-            <w:r>
-              <w:t>opphaver</w:t>
-            </w:r>
-            <w:proofErr w:type="spellEnd"/>
-            <w:r>
-              <w:t xml:space="preserve"> bestemmer </w:t>
-            </w:r>
-            <w:proofErr w:type="spellStart"/>
-            <w:r>
-              <w:t>åndverket</w:t>
-            </w:r>
-            <w:proofErr w:type="spellEnd"/>
-            <w:r>
-              <w:t xml:space="preserve"> sitt.</w:t>
+              <w:t xml:space="preserve">Den som skaper et åndverk, har opphavsrett til verket og betegnes som </w:t>
+            </w:r>
+            <w:r>
+              <w:t>opphaver.</w:t>
+            </w:r>
+          </w:p>
+          <w:p>
+            <w:r>
+              <w:t>Den som har opphaver bestemmer åndverket sitt.</w:t>
             </w:r>
           </w:p>
         </w:tc>
@@ -3947,21 +3284,8 @@
             </w:tcBorders>
           </w:tcPr>
           <w:p>
-            <w:proofErr w:type="spellStart"/>
-            <w:r>
-              <w:t>Footer</w:t>
-            </w:r>
-            <w:proofErr w:type="spellEnd"/>
-            <w:r>
-              <w:t xml:space="preserve"> med navnet mitt (</w:t>
-            </w:r>
-            <w:proofErr w:type="spellStart"/>
-            <w:r>
-              <w:t>Alleredde</w:t>
-            </w:r>
-            <w:proofErr w:type="spellEnd"/>
-            <w:r>
-              <w:t xml:space="preserve"> gjort)</w:t>
+            <w:r>
+              <w:t>Footer med navnet mitt (Alleredde gjort)</w:t>
             </w:r>
           </w:p>
         </w:tc>
@@ -4037,34 +3361,10 @@
           </w:tcPr>
           <w:p>
             <w:r>
-              <w:t xml:space="preserve">Synlig </w:t>
-            </w:r>
-            <w:proofErr w:type="spellStart"/>
-            <w:r>
-              <w:t>text</w:t>
-            </w:r>
-            <w:proofErr w:type="spellEnd"/>
-            <w:r>
-              <w:t>, finne farge</w:t>
-            </w:r>
-            <w:r>
-              <w:t xml:space="preserve">r og kanskje </w:t>
-            </w:r>
-            <w:proofErr w:type="spellStart"/>
-            <w:r>
-              <w:t>lightmode</w:t>
-            </w:r>
-            <w:proofErr w:type="spellEnd"/>
-            <w:r>
-              <w:t xml:space="preserve"> og </w:t>
-            </w:r>
-            <w:proofErr w:type="spellStart"/>
-            <w:r>
-              <w:t>darkmode</w:t>
-            </w:r>
-            <w:proofErr w:type="spellEnd"/>
-            <w:r>
-              <w:t>?</w:t>
+              <w:t>Synlig text, finne farge</w:t>
+            </w:r>
+            <w:r>
+              <w:t>r og kanskje lightmode og darkmode?</w:t>
             </w:r>
           </w:p>
         </w:tc>
@@ -4122,13 +3422,8 @@
             <w:r>
               <w:t xml:space="preserve">Helse miljø og sikkerhet. </w:t>
             </w:r>
-            <w:proofErr w:type="spellStart"/>
-            <w:r>
-              <w:t>Basically</w:t>
-            </w:r>
-            <w:proofErr w:type="spellEnd"/>
-            <w:r>
-              <w:t xml:space="preserve"> jobba.</w:t>
+            <w:r>
+              <w:t>Basically jobba.</w:t>
             </w:r>
           </w:p>
         </w:tc>
@@ -4253,31 +3548,13 @@
             </w:tcBorders>
           </w:tcPr>
           <w:p>
-            <w:proofErr w:type="spellStart"/>
             <w:r>
               <w:rPr>
                 <w:i/>
                 <w:iCs/>
               </w:rPr>
-              <w:t>Oh</w:t>
-            </w:r>
-            <w:proofErr w:type="spellEnd"/>
-            <w:r>
-              <w:rPr>
-                <w:i/>
-                <w:iCs/>
-              </w:rPr>
-              <w:t xml:space="preserve"> </w:t>
-            </w:r>
-            <w:proofErr w:type="spellStart"/>
-            <w:r>
-              <w:rPr>
-                <w:i/>
-                <w:iCs/>
-              </w:rPr>
-              <w:t>no</w:t>
-            </w:r>
-            <w:proofErr w:type="spellEnd"/>
+              <w:t>Oh no</w:t>
+            </w:r>
           </w:p>
         </w:tc>
         <w:tc>
@@ -4409,13 +3686,8 @@
           </w:tcPr>
           <w:p>
             <w:r>
-              <w:t>Upgrade-</w:t>
-            </w:r>
-            <w:proofErr w:type="spellStart"/>
-            <w:r>
-              <w:t>name</w:t>
-            </w:r>
-            <w:proofErr w:type="spellEnd"/>
+              <w:t>Upgrade-name</w:t>
+            </w:r>
           </w:p>
         </w:tc>
         <w:tc>
@@ -4446,11 +3718,9 @@
             <w:shd w:val="clear" w:color="auto" w:fill="A8D08D" w:themeFill="accent6" w:themeFillTint="99"/>
           </w:tcPr>
           <w:p>
-            <w:proofErr w:type="spellStart"/>
             <w:r>
               <w:t>Effect</w:t>
             </w:r>
-            <w:proofErr w:type="spellEnd"/>
           </w:p>
         </w:tc>
       </w:tr>
@@ -4505,12 +3775,19 @@
               <w:rPr>
                 <w:lang w:val="en-US"/>
               </w:rPr>
-              <w:t xml:space="preserve">small “selling biscuits to friends and family” to a multi-international </w:t>
+              <w:t xml:space="preserve">small </w:t>
             </w:r>
             <w:r>
               <w:rPr>
                 <w:lang w:val="en-US"/>
               </w:rPr>
+              <w:lastRenderedPageBreak/>
+              <w:t xml:space="preserve">“selling biscuits to friends and family” to a multi-international </w:t>
+            </w:r>
+            <w:r>
+              <w:rPr>
+                <w:lang w:val="en-US"/>
+              </w:rPr>
               <w:t>business on par with no one.</w:t>
             </w:r>
           </w:p>
@@ -4529,6 +3806,7 @@
               <w:rPr>
                 <w:lang w:val="en-US"/>
               </w:rPr>
+              <w:lastRenderedPageBreak/>
               <w:t>0 (does not increase)</w:t>
             </w:r>
           </w:p>
@@ -4558,19 +3836,9 @@
             <w:tcW w:w="2265" w:type="dxa"/>
           </w:tcPr>
           <w:p>
-            <w:proofErr w:type="spellStart"/>
-            <w:r>
-              <w:t>Get</w:t>
-            </w:r>
-            <w:proofErr w:type="spellEnd"/>
-            <w:r>
-              <w:t xml:space="preserve"> more </w:t>
-            </w:r>
-            <w:proofErr w:type="spellStart"/>
-            <w:r>
-              <w:t>sleep</w:t>
-            </w:r>
-            <w:proofErr w:type="spellEnd"/>
+            <w:r>
+              <w:t>Get more sleep</w:t>
+            </w:r>
           </w:p>
         </w:tc>
         <w:tc>
@@ -4649,7 +3917,6 @@
               <w:rPr>
                 <w:lang w:val="en-US"/>
               </w:rPr>
-              <w:lastRenderedPageBreak/>
               <w:t>Better dinner</w:t>
             </w:r>
           </w:p>
@@ -4852,21 +4119,7 @@
               <w:rPr>
                 <w:lang w:val="en-US"/>
               </w:rPr>
-              <w:t xml:space="preserve">Gain 50 </w:t>
-            </w:r>
-            <w:proofErr w:type="spellStart"/>
-            <w:r>
-              <w:rPr>
-                <w:lang w:val="en-US"/>
-              </w:rPr>
-              <w:t>bisuit</w:t>
-            </w:r>
-            <w:proofErr w:type="spellEnd"/>
-            <w:r>
-              <w:rPr>
-                <w:lang w:val="en-US"/>
-              </w:rPr>
-              <w:t xml:space="preserve"> pr second</w:t>
+              <w:t>Gain 50 bisuit pr second</w:t>
             </w:r>
           </w:p>
         </w:tc>
@@ -4904,21 +4157,7 @@
               <w:rPr>
                 <w:lang w:val="en-US"/>
               </w:rPr>
-              <w:t xml:space="preserve">You go to </w:t>
-            </w:r>
-            <w:proofErr w:type="spellStart"/>
-            <w:r>
-              <w:rPr>
-                <w:lang w:val="en-US"/>
-              </w:rPr>
-              <w:t>collage</w:t>
-            </w:r>
-            <w:proofErr w:type="spellEnd"/>
-            <w:r>
-              <w:rPr>
-                <w:lang w:val="en-US"/>
-              </w:rPr>
-              <w:t>, but your friends respect you and run the business in your stead.</w:t>
+              <w:t>You go to collage, but your friends respect you and run the business in your stead.</w:t>
             </w:r>
           </w:p>
         </w:tc>
@@ -5066,21 +4305,7 @@
               <w:rPr>
                 <w:lang w:val="en-US"/>
               </w:rPr>
-              <w:t xml:space="preserve">The new political policy changed </w:t>
-            </w:r>
-            <w:proofErr w:type="spellStart"/>
-            <w:r>
-              <w:rPr>
-                <w:lang w:val="en-US"/>
-              </w:rPr>
-              <w:t>busnissc</w:t>
-            </w:r>
-            <w:proofErr w:type="spellEnd"/>
-            <w:r>
-              <w:rPr>
-                <w:lang w:val="en-US"/>
-              </w:rPr>
-              <w:t xml:space="preserve"> and how its driven.</w:t>
+              <w:t>The new political policy changed busnissc and how its driven.</w:t>
             </w:r>
           </w:p>
         </w:tc>
@@ -5228,21 +4453,7 @@
               <w:rPr>
                 <w:lang w:val="en-US"/>
               </w:rPr>
-              <w:t xml:space="preserve">You make deals with other </w:t>
-            </w:r>
-            <w:proofErr w:type="spellStart"/>
-            <w:r>
-              <w:rPr>
-                <w:lang w:val="en-US"/>
-              </w:rPr>
-              <w:t>businsses</w:t>
-            </w:r>
-            <w:proofErr w:type="spellEnd"/>
-            <w:r>
-              <w:rPr>
-                <w:lang w:val="en-US"/>
-              </w:rPr>
-              <w:t xml:space="preserve"> and end up fusing with major companies.</w:t>
+              <w:t>You make deals with other businsses and end up fusing with major companies.</w:t>
             </w:r>
           </w:p>
         </w:tc>
@@ -5298,16 +4509,8 @@
               <w:rPr>
                 <w:lang w:val="en-US"/>
               </w:rPr>
-              <w:t xml:space="preserve">Mr. Biscuit </w:t>
-            </w:r>
-            <w:proofErr w:type="spellStart"/>
-            <w:r>
-              <w:rPr>
-                <w:lang w:val="en-US"/>
-              </w:rPr>
-              <w:t>WorldWide</w:t>
-            </w:r>
-            <w:proofErr w:type="spellEnd"/>
+              <w:t>Mr. Biscuit WorldWide</w:t>
+            </w:r>
           </w:p>
         </w:tc>
         <w:tc>
@@ -5375,13 +4578,8 @@
           <w:numId w:val="17"/>
         </w:numPr>
       </w:pPr>
-      <w:proofErr w:type="spellStart"/>
-      <w:r>
-        <w:t>Items</w:t>
-      </w:r>
-      <w:proofErr w:type="spellEnd"/>
-      <w:r>
-        <w:t>:</w:t>
+      <w:r>
+        <w:t>Items:</w:t>
       </w:r>
     </w:p>
     <w:tbl>
@@ -5741,7 +4939,14 @@
               <w:rPr>
                 <w:lang w:val="en-GB"/>
               </w:rPr>
-              <w:t>You learned how to refine energy and able to extract the energy of a black hole.</w:t>
+              <w:t xml:space="preserve">You learned how to refine energy and able </w:t>
+            </w:r>
+            <w:r>
+              <w:rPr>
+                <w:lang w:val="en-GB"/>
+              </w:rPr>
+              <w:lastRenderedPageBreak/>
+              <w:t>to extract the energy of a black hole.</w:t>
             </w:r>
           </w:p>
         </w:tc>
@@ -5759,6 +4964,7 @@
               <w:rPr>
                 <w:lang w:val="en-GB"/>
               </w:rPr>
+              <w:lastRenderedPageBreak/>
               <w:t>Rare</w:t>
             </w:r>
           </w:p>
@@ -6057,7 +5263,6 @@
               <w:rPr>
                 <w:lang w:val="en-GB"/>
               </w:rPr>
-              <w:lastRenderedPageBreak/>
               <w:t>W Rizz</w:t>
             </w:r>
           </w:p>
@@ -6460,14 +5665,12 @@
               </w:rPr>
               <w:t>i-</w:t>
             </w:r>
-            <w:proofErr w:type="spellStart"/>
             <w:r>
               <w:rPr>
                 <w:lang w:val="en-GB"/>
               </w:rPr>
               <w:t>ho</w:t>
             </w:r>
-            <w:proofErr w:type="spellEnd"/>
             <w:r>
               <w:rPr>
                 <w:lang w:val="en-GB"/>
@@ -7425,6 +6628,7 @@
           <w:szCs w:val="24"/>
           <w:lang w:eastAsia="nb-NO"/>
         </w:rPr>
+        <w:lastRenderedPageBreak/>
         <mc:AlternateContent>
           <mc:Choice Requires="wps">
             <w:drawing>
@@ -7696,31 +6900,7 @@
           <w:lang w:val="en-US" w:eastAsia="nb-NO"/>
           <w14:ligatures w14:val="none"/>
         </w:rPr>
-        <w:t xml:space="preserve">font-family: </w:t>
-      </w:r>
-      <w:proofErr w:type="spellStart"/>
-      <w:r>
-        <w:rPr>
-          <w:rFonts w:ascii="Courier New" w:eastAsia="Times New Roman" w:hAnsi="Courier New" w:cs="Courier New"/>
-          <w:kern w:val="0"/>
-          <w:sz w:val="20"/>
-          <w:szCs w:val="20"/>
-          <w:lang w:val="en-US" w:eastAsia="nb-NO"/>
-          <w14:ligatures w14:val="none"/>
-        </w:rPr>
-        <w:t>bilo</w:t>
-      </w:r>
-      <w:proofErr w:type="spellEnd"/>
-      <w:r>
-        <w:rPr>
-          <w:rFonts w:ascii="Courier New" w:eastAsia="Times New Roman" w:hAnsi="Courier New" w:cs="Courier New"/>
-          <w:kern w:val="0"/>
-          <w:sz w:val="20"/>
-          <w:szCs w:val="20"/>
-          <w:lang w:val="en-US" w:eastAsia="nb-NO"/>
-          <w14:ligatures w14:val="none"/>
-        </w:rPr>
-        <w:t>, sans-serif;</w:t>
+        <w:t>font-family: bilo, sans-serif;</w:t>
       </w:r>
     </w:p>
     <w:p>
@@ -7880,72 +7060,14 @@
         <w:rPr>
           <w:rStyle w:val="HTML-kode"/>
         </w:rPr>
-        <w:t>font-</w:t>
-      </w:r>
-      <w:proofErr w:type="spellStart"/>
-      <w:r>
-        <w:rPr>
-          <w:rStyle w:val="HTML-kode"/>
-        </w:rPr>
-        <w:t>family</w:t>
-      </w:r>
-      <w:proofErr w:type="spellEnd"/>
-      <w:r>
-        <w:rPr>
-          <w:rStyle w:val="HTML-kode"/>
-        </w:rPr>
-        <w:t xml:space="preserve">: </w:t>
-      </w:r>
-      <w:proofErr w:type="spellStart"/>
+        <w:t xml:space="preserve">font-family: </w:t>
+      </w:r>
       <w:r>
         <w:rPr>
           <w:rStyle w:val="style"/>
         </w:rPr>
-        <w:t>mr</w:t>
-      </w:r>
-      <w:proofErr w:type="spellEnd"/>
-      <w:r>
-        <w:rPr>
-          <w:rStyle w:val="style"/>
-        </w:rPr>
-        <w:t>-</w:t>
-      </w:r>
-      <w:proofErr w:type="spellStart"/>
-      <w:r>
-        <w:rPr>
-          <w:rStyle w:val="style"/>
-        </w:rPr>
-        <w:t>eaves</w:t>
-      </w:r>
-      <w:proofErr w:type="spellEnd"/>
-      <w:r>
-        <w:rPr>
-          <w:rStyle w:val="style"/>
-        </w:rPr>
-        <w:t>-xl-</w:t>
-      </w:r>
-      <w:proofErr w:type="spellStart"/>
-      <w:r>
-        <w:rPr>
-          <w:rStyle w:val="style"/>
-        </w:rPr>
-        <w:t>modern</w:t>
-      </w:r>
-      <w:proofErr w:type="spellEnd"/>
-      <w:r>
-        <w:rPr>
-          <w:rStyle w:val="style"/>
-        </w:rPr>
-        <w:t>, sans-</w:t>
-      </w:r>
-      <w:proofErr w:type="spellStart"/>
-      <w:r>
-        <w:rPr>
-          <w:rStyle w:val="style"/>
-        </w:rPr>
-        <w:t>serif</w:t>
-      </w:r>
-      <w:proofErr w:type="spellEnd"/>
+        <w:t>mr-eaves-xl-modern, sans-serif</w:t>
+      </w:r>
       <w:r>
         <w:rPr>
           <w:rStyle w:val="HTML-kode"/>
@@ -7987,21 +7109,7 @@
         <w:rPr>
           <w:rStyle w:val="HTML-kode"/>
         </w:rPr>
-        <w:t>font-</w:t>
-      </w:r>
-      <w:proofErr w:type="spellStart"/>
-      <w:r>
-        <w:rPr>
-          <w:rStyle w:val="HTML-kode"/>
-        </w:rPr>
-        <w:t>weight</w:t>
-      </w:r>
-      <w:proofErr w:type="spellEnd"/>
-      <w:r>
-        <w:rPr>
-          <w:rStyle w:val="HTML-kode"/>
-        </w:rPr>
-        <w:t xml:space="preserve">: </w:t>
+        <w:t xml:space="preserve">font-weight: </w:t>
       </w:r>
       <w:r>
         <w:rPr>
@@ -8077,7 +7185,6 @@
           <w14:ligatures w14:val="none"/>
         </w:rPr>
       </w:pPr>
-      <w:proofErr w:type="spellStart"/>
       <w:r>
         <w:rPr>
           <w:rFonts w:ascii="Bilo" w:eastAsia="Times New Roman" w:hAnsi="Bilo" w:cs="Courier New"/>
@@ -8089,7 +7196,6 @@
         </w:rPr>
         <w:t>adwawd</w:t>
       </w:r>
-      <w:proofErr w:type="spellEnd"/>
     </w:p>
     <w:p>
       <w:pPr>
@@ -9915,7 +9021,7 @@
   <w:abstractNum w:abstractNumId="16" w15:restartNumberingAfterBreak="0">
     <w:nsid w:val="315410D1"/>
     <w:multiLevelType w:val="hybridMultilevel"/>
-    <w:tmpl w:val="89EEFE08"/>
+    <w:tmpl w:val="A57614A4"/>
     <w:lvl w:ilvl="0" w:tplc="04140001">
       <w:start w:val="1"/>
       <w:numFmt w:val="bullet"/>
@@ -13044,18 +12150,6 @@
 </file>
 
 <file path=customXml/item2.xml><?xml version="1.0" encoding="utf-8"?>
-<p:properties xmlns:p="http://schemas.microsoft.com/office/2006/metadata/properties" xmlns:xsi="http://www.w3.org/2001/XMLSchema-instance" xmlns:pc="http://schemas.microsoft.com/office/infopath/2007/PartnerControls">
-  <documentManagement>
-    <lcf76f155ced4ddcb4097134ff3c332f xmlns="e42d9f1b-e767-4c8c-bf97-38e7e282d7a3">
-      <Terms xmlns="http://schemas.microsoft.com/office/infopath/2007/PartnerControls"/>
-    </lcf76f155ced4ddcb4097134ff3c332f>
-    <TaxCatchAll xmlns="a6c765d7-93d9-4c2c-aec4-d1ca8eafcddb" xsi:nil="true"/>
-    <ReferenceId xmlns="e42d9f1b-e767-4c8c-bf97-38e7e282d7a3" xsi:nil="true"/>
-  </documentManagement>
-</p:properties>
-</file>
-
-<file path=customXml/item3.xml><?xml version="1.0" encoding="utf-8"?>
 <ct:contentTypeSchema xmlns:ct="http://schemas.microsoft.com/office/2006/metadata/contentType" xmlns:ma="http://schemas.microsoft.com/office/2006/metadata/properties/metaAttributes" ct:_="" ma:_="" ma:contentTypeName="Dokument" ma:contentTypeID="0x010100B663DF0EC494E34EB789C8D60B56162A" ma:contentTypeVersion="10" ma:contentTypeDescription="Opprett et nytt dokument." ma:contentTypeScope="" ma:versionID="270f650cc315d5f0122e7b23113bf011">
   <xsd:schema xmlns:xsd="http://www.w3.org/2001/XMLSchema" xmlns:xs="http://www.w3.org/2001/XMLSchema" xmlns:p="http://schemas.microsoft.com/office/2006/metadata/properties" xmlns:ns2="e42d9f1b-e767-4c8c-bf97-38e7e282d7a3" xmlns:ns3="a6c765d7-93d9-4c2c-aec4-d1ca8eafcddb" targetNamespace="http://schemas.microsoft.com/office/2006/metadata/properties" ma:root="true" ma:fieldsID="8453c45200d1c3d329446fda2d490e34" ns2:_="" ns3:_="">
     <xsd:import namespace="e42d9f1b-e767-4c8c-bf97-38e7e282d7a3"/>
@@ -13244,6 +12338,18 @@
 </ct:contentTypeSchema>
 </file>
 
+<file path=customXml/item3.xml><?xml version="1.0" encoding="utf-8"?>
+<p:properties xmlns:p="http://schemas.microsoft.com/office/2006/metadata/properties" xmlns:xsi="http://www.w3.org/2001/XMLSchema-instance" xmlns:pc="http://schemas.microsoft.com/office/infopath/2007/PartnerControls">
+  <documentManagement>
+    <lcf76f155ced4ddcb4097134ff3c332f xmlns="e42d9f1b-e767-4c8c-bf97-38e7e282d7a3">
+      <Terms xmlns="http://schemas.microsoft.com/office/infopath/2007/PartnerControls"/>
+    </lcf76f155ced4ddcb4097134ff3c332f>
+    <TaxCatchAll xmlns="a6c765d7-93d9-4c2c-aec4-d1ca8eafcddb" xsi:nil="true"/>
+    <ReferenceId xmlns="e42d9f1b-e767-4c8c-bf97-38e7e282d7a3" xsi:nil="true"/>
+  </documentManagement>
+</p:properties>
+</file>
+
 <file path=customXml/itemProps1.xml><?xml version="1.0" encoding="utf-8"?>
 <ds:datastoreItem xmlns:ds="http://schemas.openxmlformats.org/officeDocument/2006/customXml" ds:itemID="{AA2E7BE4-9458-415C-924C-81D3824F1B3C}">
   <ds:schemaRefs>
@@ -13253,17 +12359,6 @@
 </file>
 
 <file path=customXml/itemProps2.xml><?xml version="1.0" encoding="utf-8"?>
-<ds:datastoreItem xmlns:ds="http://schemas.openxmlformats.org/officeDocument/2006/customXml" ds:itemID="{FBE0B0B3-94C0-4EB9-9436-A7919AD04DE7}">
-  <ds:schemaRefs>
-    <ds:schemaRef ds:uri="http://schemas.microsoft.com/office/2006/metadata/properties"/>
-    <ds:schemaRef ds:uri="http://schemas.microsoft.com/office/infopath/2007/PartnerControls"/>
-    <ds:schemaRef ds:uri="e42d9f1b-e767-4c8c-bf97-38e7e282d7a3"/>
-    <ds:schemaRef ds:uri="a6c765d7-93d9-4c2c-aec4-d1ca8eafcddb"/>
-  </ds:schemaRefs>
-</ds:datastoreItem>
-</file>
-
-<file path=customXml/itemProps3.xml><?xml version="1.0" encoding="utf-8"?>
 <ds:datastoreItem xmlns:ds="http://schemas.openxmlformats.org/officeDocument/2006/customXml" ds:itemID="{3342283E-6B63-4F07-91EF-ADC44C35CE46}">
   <ds:schemaRefs>
     <ds:schemaRef ds:uri="http://schemas.microsoft.com/office/2006/metadata/contentType"/>
@@ -13280,4 +12375,15 @@
     <ds:schemaRef ds:uri="http://schemas.microsoft.com/internal/obd"/>
   </ds:schemaRefs>
 </ds:datastoreItem>
+</file>
+
+<file path=customXml/itemProps3.xml><?xml version="1.0" encoding="utf-8"?>
+<ds:datastoreItem xmlns:ds="http://schemas.openxmlformats.org/officeDocument/2006/customXml" ds:itemID="{FBE0B0B3-94C0-4EB9-9436-A7919AD04DE7}">
+  <ds:schemaRefs>
+    <ds:schemaRef ds:uri="http://schemas.microsoft.com/office/2006/metadata/properties"/>
+    <ds:schemaRef ds:uri="http://schemas.microsoft.com/office/infopath/2007/PartnerControls"/>
+    <ds:schemaRef ds:uri="e42d9f1b-e767-4c8c-bf97-38e7e282d7a3"/>
+    <ds:schemaRef ds:uri="a6c765d7-93d9-4c2c-aec4-d1ca8eafcddb"/>
+  </ds:schemaRefs>
+</ds:datastoreItem>
 </file>
</xml_diff>

<commit_message>
Javascript and php done, waiting for future error. Now doing VM or FAQ
</commit_message>
<xml_diff>
--- a/Dokumenter/2.0/Prosjektbeskrivelse + Plan + design.docx
+++ b/Dokumenter/2.0/Prosjektbeskrivelse + Plan + design.docx
@@ -1,6 +1,6 @@
 
 <file path=word/document.xml><?xml version="1.0" encoding="utf-8"?>
-<w:document xmlns:wpc="http://schemas.microsoft.com/office/word/2010/wordprocessingCanvas" xmlns:cx="http://schemas.microsoft.com/office/drawing/2014/chartex" xmlns:cx1="http://schemas.microsoft.com/office/drawing/2015/9/8/chartex" xmlns:cx2="http://schemas.microsoft.com/office/drawing/2015/10/21/chartex" xmlns:cx3="http://schemas.microsoft.com/office/drawing/2016/5/9/chartex" xmlns:cx4="http://schemas.microsoft.com/office/drawing/2016/5/10/chartex" xmlns:cx5="http://schemas.microsoft.com/office/drawing/2016/5/11/chartex" xmlns:cx6="http://schemas.microsoft.com/office/drawing/2016/5/12/chartex" xmlns:cx7="http://schemas.microsoft.com/office/drawing/2016/5/13/chartex" xmlns:cx8="http://schemas.microsoft.com/office/drawing/2016/5/14/chartex" xmlns:mc="http://schemas.openxmlformats.org/markup-compatibility/2006" xmlns:aink="http://schemas.microsoft.com/office/drawing/2016/ink" xmlns:am3d="http://schemas.microsoft.com/office/drawing/2017/model3d" xmlns:o="urn:schemas-microsoft-com:office:office" xmlns:oel="http://schemas.microsoft.com/office/2019/extlst" xmlns:r="http://schemas.openxmlformats.org/officeDocument/2006/relationships" xmlns:m="http://schemas.openxmlformats.org/officeDocument/2006/math" xmlns:v="urn:schemas-microsoft-com:vml" xmlns:wp14="http://schemas.microsoft.com/office/word/2010/wordprocessingDrawing" xmlns:wp="http://schemas.openxmlformats.org/drawingml/2006/wordprocessingDrawing" xmlns:w10="urn:schemas-microsoft-com:office:word" xmlns:w="http://schemas.openxmlformats.org/wordprocessingml/2006/main" xmlns:w14="http://schemas.microsoft.com/office/word/2010/wordml" xmlns:w15="http://schemas.microsoft.com/office/word/2012/wordml" xmlns:w16cex="http://schemas.microsoft.com/office/word/2018/wordml/cex" xmlns:w16cid="http://schemas.microsoft.com/office/word/2016/wordml/cid" xmlns:w16="http://schemas.microsoft.com/office/word/2018/wordml" xmlns:w16sdtdh="http://schemas.microsoft.com/office/word/2020/wordml/sdtdatahash" xmlns:w16se="http://schemas.microsoft.com/office/word/2015/wordml/symex" xmlns:wpg="http://schemas.microsoft.com/office/word/2010/wordprocessingGroup" xmlns:wpi="http://schemas.microsoft.com/office/word/2010/wordprocessingInk" xmlns:wne="http://schemas.microsoft.com/office/word/2006/wordml" xmlns:wps="http://schemas.microsoft.com/office/word/2010/wordprocessingShape" mc:Ignorable="w14 w15 w16se w16cid w16 w16cex w16sdtdh wp14">
+<w:document xmlns:wpc="http://schemas.microsoft.com/office/word/2010/wordprocessingCanvas" xmlns:cx="http://schemas.microsoft.com/office/drawing/2014/chartex" xmlns:cx1="http://schemas.microsoft.com/office/drawing/2015/9/8/chartex" xmlns:cx2="http://schemas.microsoft.com/office/drawing/2015/10/21/chartex" xmlns:cx3="http://schemas.microsoft.com/office/drawing/2016/5/9/chartex" xmlns:cx4="http://schemas.microsoft.com/office/drawing/2016/5/10/chartex" xmlns:cx5="http://schemas.microsoft.com/office/drawing/2016/5/11/chartex" xmlns:cx6="http://schemas.microsoft.com/office/drawing/2016/5/12/chartex" xmlns:cx7="http://schemas.microsoft.com/office/drawing/2016/5/13/chartex" xmlns:cx8="http://schemas.microsoft.com/office/drawing/2016/5/14/chartex" xmlns:mc="http://schemas.openxmlformats.org/markup-compatibility/2006" xmlns:aink="http://schemas.microsoft.com/office/drawing/2016/ink" xmlns:am3d="http://schemas.microsoft.com/office/drawing/2017/model3d" xmlns:o="urn:schemas-microsoft-com:office:office" xmlns:oel="http://schemas.microsoft.com/office/2019/extlst" xmlns:r="http://schemas.openxmlformats.org/officeDocument/2006/relationships" xmlns:m="http://schemas.openxmlformats.org/officeDocument/2006/math" xmlns:v="urn:schemas-microsoft-com:vml" xmlns:wp14="http://schemas.microsoft.com/office/word/2010/wordprocessingDrawing" xmlns:wp="http://schemas.openxmlformats.org/drawingml/2006/wordprocessingDrawing" xmlns:w10="urn:schemas-microsoft-com:office:word" xmlns:w="http://schemas.openxmlformats.org/wordprocessingml/2006/main" xmlns:w14="http://schemas.microsoft.com/office/word/2010/wordml" xmlns:w15="http://schemas.microsoft.com/office/word/2012/wordml" xmlns:w16cex="http://schemas.microsoft.com/office/word/2018/wordml/cex" xmlns:w16cid="http://schemas.microsoft.com/office/word/2016/wordml/cid" xmlns:w16="http://schemas.microsoft.com/office/word/2018/wordml" xmlns:w16du="http://schemas.microsoft.com/office/word/2023/wordml/word16du" xmlns:w16sdtdh="http://schemas.microsoft.com/office/word/2020/wordml/sdtdatahash" xmlns:w16se="http://schemas.microsoft.com/office/word/2015/wordml/symex" xmlns:wpg="http://schemas.microsoft.com/office/word/2010/wordprocessingGroup" xmlns:wpi="http://schemas.microsoft.com/office/word/2010/wordprocessingInk" xmlns:wne="http://schemas.microsoft.com/office/word/2006/wordml" xmlns:wps="http://schemas.microsoft.com/office/word/2010/wordprocessingShape" mc:Ignorable="w14 w15 w16se w16cid w16 w16cex w16sdtdh w16du wp14">
   <w:body>
     <w:p>
       <w:pPr>
@@ -1373,17 +1373,49 @@
           </w:tcPr>
           <w:p>
             <w:r>
-              <w:t>Instruksjonsvideo</w:t>
-            </w:r>
-          </w:p>
-          <w:p>
-            <w:pPr>
-              <w:tabs>
-                <w:tab w:val="left" w:pos="993"/>
-              </w:tabs>
-              <w:rPr>
-                <w:lang w:val="en-GB"/>
-              </w:rPr>
+              <w:t>VM på annen pc:</w:t>
+            </w:r>
+          </w:p>
+          <w:p>
+            <w:pPr>
+              <w:pStyle w:val="Listeavsnitt"/>
+              <w:numPr>
+                <w:ilvl w:val="0"/>
+                <w:numId w:val="41"/>
+              </w:numPr>
+            </w:pPr>
+            <w:r>
+              <w:t>Ubuntu desktop som OS</w:t>
+            </w:r>
+          </w:p>
+          <w:p>
+            <w:pPr>
+              <w:pStyle w:val="Listeavsnitt"/>
+              <w:numPr>
+                <w:ilvl w:val="0"/>
+                <w:numId w:val="41"/>
+              </w:numPr>
+            </w:pPr>
+            <w:r>
+              <w:t>Kjører på LAMP</w:t>
+            </w:r>
+          </w:p>
+          <w:p>
+            <w:pPr>
+              <w:pStyle w:val="Listeavsnitt"/>
+              <w:numPr>
+                <w:ilvl w:val="0"/>
+                <w:numId w:val="41"/>
+              </w:numPr>
+            </w:pPr>
+            <w:r>
+              <w:t>+ SSH</w:t>
+            </w:r>
+          </w:p>
+          <w:p>
+            <w:pPr>
+              <w:pStyle w:val="Listeavsnitt"/>
+              <w:ind w:left="3600"/>
             </w:pPr>
           </w:p>
         </w:tc>
@@ -1435,6 +1467,68 @@
           </w:tcPr>
           <w:p>
             <w:r>
+              <w:t>Instruksjonsvideo</w:t>
+            </w:r>
+          </w:p>
+          <w:p>
+            <w:pPr>
+              <w:tabs>
+                <w:tab w:val="left" w:pos="993"/>
+              </w:tabs>
+              <w:rPr>
+                <w:lang w:val="en-GB"/>
+              </w:rPr>
+            </w:pPr>
+          </w:p>
+        </w:tc>
+        <w:tc>
+          <w:tcPr>
+            <w:tcW w:w="2975" w:type="dxa"/>
+          </w:tcPr>
+          <w:p>
+            <w:pPr>
+              <w:tabs>
+                <w:tab w:val="left" w:pos="993"/>
+              </w:tabs>
+            </w:pPr>
+            <w:r>
+              <w:t>Del av oppgaven</w:t>
+            </w:r>
+          </w:p>
+        </w:tc>
+        <w:tc>
+          <w:tcPr>
+            <w:tcW w:w="2992" w:type="dxa"/>
+          </w:tcPr>
+          <w:p>
+            <w:pPr>
+              <w:tabs>
+                <w:tab w:val="left" w:pos="993"/>
+              </w:tabs>
+              <w:rPr>
+                <w:lang w:val="en-GB"/>
+              </w:rPr>
+            </w:pPr>
+            <w:r>
+              <w:rPr>
+                <w:lang w:val="en-GB"/>
+              </w:rPr>
+              <w:t>N/A</w:t>
+            </w:r>
+          </w:p>
+        </w:tc>
+      </w:tr>
+      <w:tr>
+        <w:trPr>
+          <w:trHeight w:val="343"/>
+        </w:trPr>
+        <w:tc>
+          <w:tcPr>
+            <w:tcW w:w="2995" w:type="dxa"/>
+            <w:shd w:val="clear" w:color="auto" w:fill="EDEDED" w:themeFill="accent3" w:themeFillTint="33"/>
+          </w:tcPr>
+          <w:p>
+            <w:r>
               <w:t>Lover og lovverk:</w:t>
             </w:r>
           </w:p>
@@ -1800,7 +1894,11 @@
               </w:numPr>
             </w:pPr>
             <w:r>
-              <w:t xml:space="preserve">Upgrades mister beskrivelse men istendenfor </w:t>
+              <w:t xml:space="preserve">Upgrades mister beskrivelse men </w:t>
+            </w:r>
+            <w:r>
+              <w:lastRenderedPageBreak/>
+              <w:t xml:space="preserve">istendenfor </w:t>
             </w:r>
             <w:r>
               <w:t xml:space="preserve">blir til en stor </w:t>
@@ -1858,6 +1956,7 @@
               </w:tabs>
             </w:pPr>
             <w:r>
+              <w:lastRenderedPageBreak/>
               <w:t>Vise kompentans</w:t>
             </w:r>
           </w:p>
@@ -1905,7 +2004,6 @@
               <w:rPr>
                 <w:lang w:val="en-GB"/>
               </w:rPr>
-              <w:lastRenderedPageBreak/>
               <w:t>Achievements</w:t>
             </w:r>
           </w:p>
@@ -2737,7 +2835,6 @@
         <w:rPr>
           <w:lang w:val="nn-NO"/>
         </w:rPr>
-        <w:lastRenderedPageBreak/>
         <w:t>Bli ferdig med bootstrap</w:t>
       </w:r>
     </w:p>
@@ -3775,38 +3872,30 @@
               <w:rPr>
                 <w:lang w:val="en-US"/>
               </w:rPr>
-              <w:t xml:space="preserve">small </w:t>
+              <w:t xml:space="preserve">small “selling biscuits to friends and family” to a multi-international </w:t>
             </w:r>
             <w:r>
               <w:rPr>
                 <w:lang w:val="en-US"/>
               </w:rPr>
-              <w:lastRenderedPageBreak/>
-              <w:t xml:space="preserve">“selling biscuits to friends and family” to a multi-international </w:t>
-            </w:r>
-            <w:r>
+              <w:t>business on par with no one.</w:t>
+            </w:r>
+          </w:p>
+        </w:tc>
+        <w:tc>
+          <w:tcPr>
+            <w:tcW w:w="2266" w:type="dxa"/>
+          </w:tcPr>
+          <w:p>
+            <w:pPr>
               <w:rPr>
                 <w:lang w:val="en-US"/>
               </w:rPr>
-              <w:t>business on par with no one.</w:t>
-            </w:r>
-          </w:p>
-        </w:tc>
-        <w:tc>
-          <w:tcPr>
-            <w:tcW w:w="2266" w:type="dxa"/>
-          </w:tcPr>
-          <w:p>
-            <w:pPr>
+            </w:pPr>
+            <w:r>
               <w:rPr>
                 <w:lang w:val="en-US"/>
               </w:rPr>
-            </w:pPr>
-            <w:r>
-              <w:rPr>
-                <w:lang w:val="en-US"/>
-              </w:rPr>
-              <w:lastRenderedPageBreak/>
               <w:t>0 (does not increase)</w:t>
             </w:r>
           </w:p>
@@ -4687,6 +4776,7 @@
               <w:rPr>
                 <w:lang w:val="en-GB"/>
               </w:rPr>
+              <w:lastRenderedPageBreak/>
               <w:t>Disabled Kid</w:t>
             </w:r>
           </w:p>
@@ -4939,14 +5029,7 @@
               <w:rPr>
                 <w:lang w:val="en-GB"/>
               </w:rPr>
-              <w:t xml:space="preserve">You learned how to refine energy and able </w:t>
-            </w:r>
-            <w:r>
-              <w:rPr>
-                <w:lang w:val="en-GB"/>
-              </w:rPr>
-              <w:lastRenderedPageBreak/>
-              <w:t>to extract the energy of a black hole.</w:t>
+              <w:t>You learned how to refine energy and able to extract the energy of a black hole.</w:t>
             </w:r>
           </w:p>
         </w:tc>
@@ -4964,7 +5047,6 @@
               <w:rPr>
                 <w:lang w:val="en-GB"/>
               </w:rPr>
-              <w:lastRenderedPageBreak/>
               <w:t>Rare</w:t>
             </w:r>
           </w:p>
@@ -6482,6 +6564,7 @@
           <w:szCs w:val="24"/>
           <w:lang w:eastAsia="nb-NO"/>
         </w:rPr>
+        <w:lastRenderedPageBreak/>
         <mc:AlternateContent>
           <mc:Choice Requires="wps">
             <w:drawing>
@@ -6628,7 +6711,6 @@
           <w:szCs w:val="24"/>
           <w:lang w:eastAsia="nb-NO"/>
         </w:rPr>
-        <w:lastRenderedPageBreak/>
         <mc:AlternateContent>
           <mc:Choice Requires="wps">
             <w:drawing>
@@ -7236,7 +7318,7 @@
 </file>
 
 <file path=word/numbering.xml><?xml version="1.0" encoding="utf-8"?>
-<w:numbering xmlns:wpc="http://schemas.microsoft.com/office/word/2010/wordprocessingCanvas" xmlns:cx="http://schemas.microsoft.com/office/drawing/2014/chartex" xmlns:cx1="http://schemas.microsoft.com/office/drawing/2015/9/8/chartex" xmlns:cx2="http://schemas.microsoft.com/office/drawing/2015/10/21/chartex" xmlns:cx3="http://schemas.microsoft.com/office/drawing/2016/5/9/chartex" xmlns:cx4="http://schemas.microsoft.com/office/drawing/2016/5/10/chartex" xmlns:cx5="http://schemas.microsoft.com/office/drawing/2016/5/11/chartex" xmlns:cx6="http://schemas.microsoft.com/office/drawing/2016/5/12/chartex" xmlns:cx7="http://schemas.microsoft.com/office/drawing/2016/5/13/chartex" xmlns:cx8="http://schemas.microsoft.com/office/drawing/2016/5/14/chartex" xmlns:mc="http://schemas.openxmlformats.org/markup-compatibility/2006" xmlns:aink="http://schemas.microsoft.com/office/drawing/2016/ink" xmlns:am3d="http://schemas.microsoft.com/office/drawing/2017/model3d" xmlns:o="urn:schemas-microsoft-com:office:office" xmlns:oel="http://schemas.microsoft.com/office/2019/extlst" xmlns:r="http://schemas.openxmlformats.org/officeDocument/2006/relationships" xmlns:m="http://schemas.openxmlformats.org/officeDocument/2006/math" xmlns:v="urn:schemas-microsoft-com:vml" xmlns:wp14="http://schemas.microsoft.com/office/word/2010/wordprocessingDrawing" xmlns:wp="http://schemas.openxmlformats.org/drawingml/2006/wordprocessingDrawing" xmlns:w10="urn:schemas-microsoft-com:office:word" xmlns:w="http://schemas.openxmlformats.org/wordprocessingml/2006/main" xmlns:w14="http://schemas.microsoft.com/office/word/2010/wordml" xmlns:w15="http://schemas.microsoft.com/office/word/2012/wordml" xmlns:w16cex="http://schemas.microsoft.com/office/word/2018/wordml/cex" xmlns:w16cid="http://schemas.microsoft.com/office/word/2016/wordml/cid" xmlns:w16="http://schemas.microsoft.com/office/word/2018/wordml" xmlns:w16sdtdh="http://schemas.microsoft.com/office/word/2020/wordml/sdtdatahash" xmlns:w16se="http://schemas.microsoft.com/office/word/2015/wordml/symex" xmlns:wpg="http://schemas.microsoft.com/office/word/2010/wordprocessingGroup" xmlns:wpi="http://schemas.microsoft.com/office/word/2010/wordprocessingInk" xmlns:wne="http://schemas.microsoft.com/office/word/2006/wordml" xmlns:wps="http://schemas.microsoft.com/office/word/2010/wordprocessingShape" mc:Ignorable="w14 w15 w16se w16cid w16 w16cex w16sdtdh wp14">
+<w:numbering xmlns:wpc="http://schemas.microsoft.com/office/word/2010/wordprocessingCanvas" xmlns:cx="http://schemas.microsoft.com/office/drawing/2014/chartex" xmlns:cx1="http://schemas.microsoft.com/office/drawing/2015/9/8/chartex" xmlns:cx2="http://schemas.microsoft.com/office/drawing/2015/10/21/chartex" xmlns:cx3="http://schemas.microsoft.com/office/drawing/2016/5/9/chartex" xmlns:cx4="http://schemas.microsoft.com/office/drawing/2016/5/10/chartex" xmlns:cx5="http://schemas.microsoft.com/office/drawing/2016/5/11/chartex" xmlns:cx6="http://schemas.microsoft.com/office/drawing/2016/5/12/chartex" xmlns:cx7="http://schemas.microsoft.com/office/drawing/2016/5/13/chartex" xmlns:cx8="http://schemas.microsoft.com/office/drawing/2016/5/14/chartex" xmlns:mc="http://schemas.openxmlformats.org/markup-compatibility/2006" xmlns:aink="http://schemas.microsoft.com/office/drawing/2016/ink" xmlns:am3d="http://schemas.microsoft.com/office/drawing/2017/model3d" xmlns:o="urn:schemas-microsoft-com:office:office" xmlns:oel="http://schemas.microsoft.com/office/2019/extlst" xmlns:r="http://schemas.openxmlformats.org/officeDocument/2006/relationships" xmlns:m="http://schemas.openxmlformats.org/officeDocument/2006/math" xmlns:v="urn:schemas-microsoft-com:vml" xmlns:wp14="http://schemas.microsoft.com/office/word/2010/wordprocessingDrawing" xmlns:wp="http://schemas.openxmlformats.org/drawingml/2006/wordprocessingDrawing" xmlns:w10="urn:schemas-microsoft-com:office:word" xmlns:w="http://schemas.openxmlformats.org/wordprocessingml/2006/main" xmlns:w14="http://schemas.microsoft.com/office/word/2010/wordml" xmlns:w15="http://schemas.microsoft.com/office/word/2012/wordml" xmlns:w16cex="http://schemas.microsoft.com/office/word/2018/wordml/cex" xmlns:w16cid="http://schemas.microsoft.com/office/word/2016/wordml/cid" xmlns:w16="http://schemas.microsoft.com/office/word/2018/wordml" xmlns:w16du="http://schemas.microsoft.com/office/word/2023/wordml/word16du" xmlns:w16sdtdh="http://schemas.microsoft.com/office/word/2020/wordml/sdtdatahash" xmlns:w16se="http://schemas.microsoft.com/office/word/2015/wordml/symex" xmlns:wpg="http://schemas.microsoft.com/office/word/2010/wordprocessingGroup" xmlns:wpi="http://schemas.microsoft.com/office/word/2010/wordprocessingInk" xmlns:wne="http://schemas.microsoft.com/office/word/2006/wordml" xmlns:wps="http://schemas.microsoft.com/office/word/2010/wordprocessingShape" mc:Ignorable="w14 w15 w16se w16cid w16 w16cex w16sdtdh w16du wp14">
   <w:abstractNum w:abstractNumId="0" w15:restartNumberingAfterBreak="0">
     <w:nsid w:val="00CB1B2A"/>
     <w:multiLevelType w:val="hybridMultilevel"/>
@@ -7692,7 +7774,7 @@
   <w:abstractNum w:abstractNumId="4" w15:restartNumberingAfterBreak="0">
     <w:nsid w:val="07755469"/>
     <w:multiLevelType w:val="hybridMultilevel"/>
-    <w:tmpl w:val="62364F0C"/>
+    <w:tmpl w:val="E9ECAEEE"/>
     <w:lvl w:ilvl="0" w:tplc="08090001">
       <w:start w:val="1"/>
       <w:numFmt w:val="bullet"/>
@@ -7741,16 +7823,15 @@
         <w:rFonts w:ascii="Symbol" w:hAnsi="Symbol" w:hint="default"/>
       </w:rPr>
     </w:lvl>
-    <w:lvl w:ilvl="4" w:tplc="08090003" w:tentative="1">
-      <w:start w:val="1"/>
-      <w:numFmt w:val="bullet"/>
-      <w:lvlText w:val="o"/>
+    <w:lvl w:ilvl="4" w:tplc="5330BCE2">
+      <w:numFmt w:val="bullet"/>
+      <w:lvlText w:val="-"/>
       <w:lvlJc w:val="left"/>
       <w:pPr>
         <w:ind w:left="3600" w:hanging="360"/>
       </w:pPr>
       <w:rPr>
-        <w:rFonts w:ascii="Courier New" w:hAnsi="Courier New" w:cs="Courier New" w:hint="default"/>
+        <w:rFonts w:ascii="Calibri" w:eastAsiaTheme="minorHAnsi" w:hAnsi="Calibri" w:cs="Calibri" w:hint="default"/>
       </w:rPr>
     </w:lvl>
     <w:lvl w:ilvl="5" w:tplc="08090005" w:tentative="1">
@@ -7916,6 +7997,119 @@
     </w:lvl>
   </w:abstractNum>
   <w:abstractNum w:abstractNumId="6" w15:restartNumberingAfterBreak="0">
+    <w:nsid w:val="109146FE"/>
+    <w:multiLevelType w:val="hybridMultilevel"/>
+    <w:tmpl w:val="81840260"/>
+    <w:lvl w:ilvl="0" w:tplc="04140001">
+      <w:start w:val="1"/>
+      <w:numFmt w:val="bullet"/>
+      <w:lvlText w:val=""/>
+      <w:lvlJc w:val="left"/>
+      <w:pPr>
+        <w:ind w:left="720" w:hanging="360"/>
+      </w:pPr>
+      <w:rPr>
+        <w:rFonts w:ascii="Symbol" w:hAnsi="Symbol" w:hint="default"/>
+      </w:rPr>
+    </w:lvl>
+    <w:lvl w:ilvl="1" w:tplc="04140003" w:tentative="1">
+      <w:start w:val="1"/>
+      <w:numFmt w:val="bullet"/>
+      <w:lvlText w:val="o"/>
+      <w:lvlJc w:val="left"/>
+      <w:pPr>
+        <w:ind w:left="1440" w:hanging="360"/>
+      </w:pPr>
+      <w:rPr>
+        <w:rFonts w:ascii="Courier New" w:hAnsi="Courier New" w:cs="Courier New" w:hint="default"/>
+      </w:rPr>
+    </w:lvl>
+    <w:lvl w:ilvl="2" w:tplc="04140005" w:tentative="1">
+      <w:start w:val="1"/>
+      <w:numFmt w:val="bullet"/>
+      <w:lvlText w:val=""/>
+      <w:lvlJc w:val="left"/>
+      <w:pPr>
+        <w:ind w:left="2160" w:hanging="360"/>
+      </w:pPr>
+      <w:rPr>
+        <w:rFonts w:ascii="Wingdings" w:hAnsi="Wingdings" w:hint="default"/>
+      </w:rPr>
+    </w:lvl>
+    <w:lvl w:ilvl="3" w:tplc="04140001" w:tentative="1">
+      <w:start w:val="1"/>
+      <w:numFmt w:val="bullet"/>
+      <w:lvlText w:val=""/>
+      <w:lvlJc w:val="left"/>
+      <w:pPr>
+        <w:ind w:left="2880" w:hanging="360"/>
+      </w:pPr>
+      <w:rPr>
+        <w:rFonts w:ascii="Symbol" w:hAnsi="Symbol" w:hint="default"/>
+      </w:rPr>
+    </w:lvl>
+    <w:lvl w:ilvl="4" w:tplc="04140003" w:tentative="1">
+      <w:start w:val="1"/>
+      <w:numFmt w:val="bullet"/>
+      <w:lvlText w:val="o"/>
+      <w:lvlJc w:val="left"/>
+      <w:pPr>
+        <w:ind w:left="3600" w:hanging="360"/>
+      </w:pPr>
+      <w:rPr>
+        <w:rFonts w:ascii="Courier New" w:hAnsi="Courier New" w:cs="Courier New" w:hint="default"/>
+      </w:rPr>
+    </w:lvl>
+    <w:lvl w:ilvl="5" w:tplc="04140005" w:tentative="1">
+      <w:start w:val="1"/>
+      <w:numFmt w:val="bullet"/>
+      <w:lvlText w:val=""/>
+      <w:lvlJc w:val="left"/>
+      <w:pPr>
+        <w:ind w:left="4320" w:hanging="360"/>
+      </w:pPr>
+      <w:rPr>
+        <w:rFonts w:ascii="Wingdings" w:hAnsi="Wingdings" w:hint="default"/>
+      </w:rPr>
+    </w:lvl>
+    <w:lvl w:ilvl="6" w:tplc="04140001" w:tentative="1">
+      <w:start w:val="1"/>
+      <w:numFmt w:val="bullet"/>
+      <w:lvlText w:val=""/>
+      <w:lvlJc w:val="left"/>
+      <w:pPr>
+        <w:ind w:left="5040" w:hanging="360"/>
+      </w:pPr>
+      <w:rPr>
+        <w:rFonts w:ascii="Symbol" w:hAnsi="Symbol" w:hint="default"/>
+      </w:rPr>
+    </w:lvl>
+    <w:lvl w:ilvl="7" w:tplc="04140003" w:tentative="1">
+      <w:start w:val="1"/>
+      <w:numFmt w:val="bullet"/>
+      <w:lvlText w:val="o"/>
+      <w:lvlJc w:val="left"/>
+      <w:pPr>
+        <w:ind w:left="5760" w:hanging="360"/>
+      </w:pPr>
+      <w:rPr>
+        <w:rFonts w:ascii="Courier New" w:hAnsi="Courier New" w:cs="Courier New" w:hint="default"/>
+      </w:rPr>
+    </w:lvl>
+    <w:lvl w:ilvl="8" w:tplc="04140005" w:tentative="1">
+      <w:start w:val="1"/>
+      <w:numFmt w:val="bullet"/>
+      <w:lvlText w:val=""/>
+      <w:lvlJc w:val="left"/>
+      <w:pPr>
+        <w:ind w:left="6480" w:hanging="360"/>
+      </w:pPr>
+      <w:rPr>
+        <w:rFonts w:ascii="Wingdings" w:hAnsi="Wingdings" w:hint="default"/>
+      </w:rPr>
+    </w:lvl>
+  </w:abstractNum>
+  <w:abstractNum w:abstractNumId="7" w15:restartNumberingAfterBreak="0">
     <w:nsid w:val="11454266"/>
     <w:multiLevelType w:val="hybridMultilevel"/>
     <w:tmpl w:val="E4508F06"/>
@@ -8028,7 +8222,7 @@
       </w:rPr>
     </w:lvl>
   </w:abstractNum>
-  <w:abstractNum w:abstractNumId="7" w15:restartNumberingAfterBreak="0">
+  <w:abstractNum w:abstractNumId="8" w15:restartNumberingAfterBreak="0">
     <w:nsid w:val="130256AA"/>
     <w:multiLevelType w:val="hybridMultilevel"/>
     <w:tmpl w:val="7314209A"/>
@@ -8141,7 +8335,7 @@
       </w:rPr>
     </w:lvl>
   </w:abstractNum>
-  <w:abstractNum w:abstractNumId="8" w15:restartNumberingAfterBreak="0">
+  <w:abstractNum w:abstractNumId="9" w15:restartNumberingAfterBreak="0">
     <w:nsid w:val="194066B1"/>
     <w:multiLevelType w:val="hybridMultilevel"/>
     <w:tmpl w:val="CD3AC49E"/>
@@ -8254,7 +8448,7 @@
       </w:rPr>
     </w:lvl>
   </w:abstractNum>
-  <w:abstractNum w:abstractNumId="9" w15:restartNumberingAfterBreak="0">
+  <w:abstractNum w:abstractNumId="10" w15:restartNumberingAfterBreak="0">
     <w:nsid w:val="225709AC"/>
     <w:multiLevelType w:val="hybridMultilevel"/>
     <w:tmpl w:val="738C401C"/>
@@ -8367,7 +8561,7 @@
       </w:rPr>
     </w:lvl>
   </w:abstractNum>
-  <w:abstractNum w:abstractNumId="10" w15:restartNumberingAfterBreak="0">
+  <w:abstractNum w:abstractNumId="11" w15:restartNumberingAfterBreak="0">
     <w:nsid w:val="228D31BB"/>
     <w:multiLevelType w:val="hybridMultilevel"/>
     <w:tmpl w:val="078CFE0A"/>
@@ -8453,7 +8647,7 @@
       </w:pPr>
     </w:lvl>
   </w:abstractNum>
-  <w:abstractNum w:abstractNumId="11" w15:restartNumberingAfterBreak="0">
+  <w:abstractNum w:abstractNumId="12" w15:restartNumberingAfterBreak="0">
     <w:nsid w:val="230403EF"/>
     <w:multiLevelType w:val="hybridMultilevel"/>
     <w:tmpl w:val="04242822"/>
@@ -8566,7 +8760,7 @@
       </w:rPr>
     </w:lvl>
   </w:abstractNum>
-  <w:abstractNum w:abstractNumId="12" w15:restartNumberingAfterBreak="0">
+  <w:abstractNum w:abstractNumId="13" w15:restartNumberingAfterBreak="0">
     <w:nsid w:val="27565441"/>
     <w:multiLevelType w:val="hybridMultilevel"/>
     <w:tmpl w:val="2EDE7AD6"/>
@@ -8679,7 +8873,7 @@
       </w:rPr>
     </w:lvl>
   </w:abstractNum>
-  <w:abstractNum w:abstractNumId="13" w15:restartNumberingAfterBreak="0">
+  <w:abstractNum w:abstractNumId="14" w15:restartNumberingAfterBreak="0">
     <w:nsid w:val="2A6A5AD2"/>
     <w:multiLevelType w:val="hybridMultilevel"/>
     <w:tmpl w:val="EAF0A086"/>
@@ -8792,7 +8986,7 @@
       </w:rPr>
     </w:lvl>
   </w:abstractNum>
-  <w:abstractNum w:abstractNumId="14" w15:restartNumberingAfterBreak="0">
+  <w:abstractNum w:abstractNumId="15" w15:restartNumberingAfterBreak="0">
     <w:nsid w:val="2DC47FE0"/>
     <w:multiLevelType w:val="hybridMultilevel"/>
     <w:tmpl w:val="20106516"/>
@@ -8905,7 +9099,7 @@
       </w:rPr>
     </w:lvl>
   </w:abstractNum>
-  <w:abstractNum w:abstractNumId="15" w15:restartNumberingAfterBreak="0">
+  <w:abstractNum w:abstractNumId="16" w15:restartNumberingAfterBreak="0">
     <w:nsid w:val="300019E5"/>
     <w:multiLevelType w:val="hybridMultilevel"/>
     <w:tmpl w:val="2B90889A"/>
@@ -9018,7 +9212,7 @@
       </w:rPr>
     </w:lvl>
   </w:abstractNum>
-  <w:abstractNum w:abstractNumId="16" w15:restartNumberingAfterBreak="0">
+  <w:abstractNum w:abstractNumId="17" w15:restartNumberingAfterBreak="0">
     <w:nsid w:val="315410D1"/>
     <w:multiLevelType w:val="hybridMultilevel"/>
     <w:tmpl w:val="A57614A4"/>
@@ -9131,7 +9325,7 @@
       </w:rPr>
     </w:lvl>
   </w:abstractNum>
-  <w:abstractNum w:abstractNumId="17" w15:restartNumberingAfterBreak="0">
+  <w:abstractNum w:abstractNumId="18" w15:restartNumberingAfterBreak="0">
     <w:nsid w:val="34F83919"/>
     <w:multiLevelType w:val="hybridMultilevel"/>
     <w:tmpl w:val="607AB832"/>
@@ -9220,7 +9414,7 @@
       </w:pPr>
     </w:lvl>
   </w:abstractNum>
-  <w:abstractNum w:abstractNumId="18" w15:restartNumberingAfterBreak="0">
+  <w:abstractNum w:abstractNumId="19" w15:restartNumberingAfterBreak="0">
     <w:nsid w:val="36587AED"/>
     <w:multiLevelType w:val="hybridMultilevel"/>
     <w:tmpl w:val="56EC2A32"/>
@@ -9333,7 +9527,7 @@
       </w:rPr>
     </w:lvl>
   </w:abstractNum>
-  <w:abstractNum w:abstractNumId="19" w15:restartNumberingAfterBreak="0">
+  <w:abstractNum w:abstractNumId="20" w15:restartNumberingAfterBreak="0">
     <w:nsid w:val="373948F1"/>
     <w:multiLevelType w:val="hybridMultilevel"/>
     <w:tmpl w:val="2A62587C"/>
@@ -9446,7 +9640,7 @@
       </w:rPr>
     </w:lvl>
   </w:abstractNum>
-  <w:abstractNum w:abstractNumId="20" w15:restartNumberingAfterBreak="0">
+  <w:abstractNum w:abstractNumId="21" w15:restartNumberingAfterBreak="0">
     <w:nsid w:val="3B89354C"/>
     <w:multiLevelType w:val="hybridMultilevel"/>
     <w:tmpl w:val="D99E15DE"/>
@@ -9559,7 +9753,495 @@
       </w:rPr>
     </w:lvl>
   </w:abstractNum>
-  <w:abstractNum w:abstractNumId="21" w15:restartNumberingAfterBreak="0">
+  <w:abstractNum w:abstractNumId="22" w15:restartNumberingAfterBreak="0">
+    <w:nsid w:val="3BDC179B"/>
+    <w:multiLevelType w:val="multilevel"/>
+    <w:tmpl w:val="A6582F8A"/>
+    <w:lvl w:ilvl="0">
+      <w:start w:val="1"/>
+      <w:numFmt w:val="bullet"/>
+      <w:lvlText w:val=""/>
+      <w:lvlJc w:val="left"/>
+      <w:pPr>
+        <w:tabs>
+          <w:tab w:val="num" w:pos="720"/>
+        </w:tabs>
+        <w:ind w:left="720" w:hanging="360"/>
+      </w:pPr>
+      <w:rPr>
+        <w:rFonts w:ascii="Symbol" w:hAnsi="Symbol" w:hint="default"/>
+        <w:sz w:val="20"/>
+      </w:rPr>
+    </w:lvl>
+    <w:lvl w:ilvl="1">
+      <w:start w:val="1"/>
+      <w:numFmt w:val="bullet"/>
+      <w:lvlText w:val="o"/>
+      <w:lvlJc w:val="left"/>
+      <w:pPr>
+        <w:tabs>
+          <w:tab w:val="num" w:pos="1440"/>
+        </w:tabs>
+        <w:ind w:left="1440" w:hanging="360"/>
+      </w:pPr>
+      <w:rPr>
+        <w:rFonts w:ascii="Courier New" w:hAnsi="Courier New" w:hint="default"/>
+        <w:sz w:val="20"/>
+      </w:rPr>
+    </w:lvl>
+    <w:lvl w:ilvl="2" w:tentative="1">
+      <w:start w:val="1"/>
+      <w:numFmt w:val="bullet"/>
+      <w:lvlText w:val=""/>
+      <w:lvlJc w:val="left"/>
+      <w:pPr>
+        <w:tabs>
+          <w:tab w:val="num" w:pos="2160"/>
+        </w:tabs>
+        <w:ind w:left="2160" w:hanging="360"/>
+      </w:pPr>
+      <w:rPr>
+        <w:rFonts w:ascii="Wingdings" w:hAnsi="Wingdings" w:hint="default"/>
+        <w:sz w:val="20"/>
+      </w:rPr>
+    </w:lvl>
+    <w:lvl w:ilvl="3" w:tentative="1">
+      <w:start w:val="1"/>
+      <w:numFmt w:val="bullet"/>
+      <w:lvlText w:val=""/>
+      <w:lvlJc w:val="left"/>
+      <w:pPr>
+        <w:tabs>
+          <w:tab w:val="num" w:pos="2880"/>
+        </w:tabs>
+        <w:ind w:left="2880" w:hanging="360"/>
+      </w:pPr>
+      <w:rPr>
+        <w:rFonts w:ascii="Wingdings" w:hAnsi="Wingdings" w:hint="default"/>
+        <w:sz w:val="20"/>
+      </w:rPr>
+    </w:lvl>
+    <w:lvl w:ilvl="4" w:tentative="1">
+      <w:start w:val="1"/>
+      <w:numFmt w:val="bullet"/>
+      <w:lvlText w:val=""/>
+      <w:lvlJc w:val="left"/>
+      <w:pPr>
+        <w:tabs>
+          <w:tab w:val="num" w:pos="3600"/>
+        </w:tabs>
+        <w:ind w:left="3600" w:hanging="360"/>
+      </w:pPr>
+      <w:rPr>
+        <w:rFonts w:ascii="Wingdings" w:hAnsi="Wingdings" w:hint="default"/>
+        <w:sz w:val="20"/>
+      </w:rPr>
+    </w:lvl>
+    <w:lvl w:ilvl="5" w:tentative="1">
+      <w:start w:val="1"/>
+      <w:numFmt w:val="bullet"/>
+      <w:lvlText w:val=""/>
+      <w:lvlJc w:val="left"/>
+      <w:pPr>
+        <w:tabs>
+          <w:tab w:val="num" w:pos="4320"/>
+        </w:tabs>
+        <w:ind w:left="4320" w:hanging="360"/>
+      </w:pPr>
+      <w:rPr>
+        <w:rFonts w:ascii="Wingdings" w:hAnsi="Wingdings" w:hint="default"/>
+        <w:sz w:val="20"/>
+      </w:rPr>
+    </w:lvl>
+    <w:lvl w:ilvl="6" w:tentative="1">
+      <w:start w:val="1"/>
+      <w:numFmt w:val="bullet"/>
+      <w:lvlText w:val=""/>
+      <w:lvlJc w:val="left"/>
+      <w:pPr>
+        <w:tabs>
+          <w:tab w:val="num" w:pos="5040"/>
+        </w:tabs>
+        <w:ind w:left="5040" w:hanging="360"/>
+      </w:pPr>
+      <w:rPr>
+        <w:rFonts w:ascii="Wingdings" w:hAnsi="Wingdings" w:hint="default"/>
+        <w:sz w:val="20"/>
+      </w:rPr>
+    </w:lvl>
+    <w:lvl w:ilvl="7" w:tentative="1">
+      <w:start w:val="1"/>
+      <w:numFmt w:val="bullet"/>
+      <w:lvlText w:val=""/>
+      <w:lvlJc w:val="left"/>
+      <w:pPr>
+        <w:tabs>
+          <w:tab w:val="num" w:pos="5760"/>
+        </w:tabs>
+        <w:ind w:left="5760" w:hanging="360"/>
+      </w:pPr>
+      <w:rPr>
+        <w:rFonts w:ascii="Wingdings" w:hAnsi="Wingdings" w:hint="default"/>
+        <w:sz w:val="20"/>
+      </w:rPr>
+    </w:lvl>
+    <w:lvl w:ilvl="8" w:tentative="1">
+      <w:start w:val="1"/>
+      <w:numFmt w:val="bullet"/>
+      <w:lvlText w:val=""/>
+      <w:lvlJc w:val="left"/>
+      <w:pPr>
+        <w:tabs>
+          <w:tab w:val="num" w:pos="6480"/>
+        </w:tabs>
+        <w:ind w:left="6480" w:hanging="360"/>
+      </w:pPr>
+      <w:rPr>
+        <w:rFonts w:ascii="Wingdings" w:hAnsi="Wingdings" w:hint="default"/>
+        <w:sz w:val="20"/>
+      </w:rPr>
+    </w:lvl>
+  </w:abstractNum>
+  <w:abstractNum w:abstractNumId="23" w15:restartNumberingAfterBreak="0">
+    <w:nsid w:val="3C4B472D"/>
+    <w:multiLevelType w:val="hybridMultilevel"/>
+    <w:tmpl w:val="98F6B6A8"/>
+    <w:lvl w:ilvl="0" w:tplc="04140001">
+      <w:start w:val="1"/>
+      <w:numFmt w:val="bullet"/>
+      <w:lvlText w:val=""/>
+      <w:lvlJc w:val="left"/>
+      <w:pPr>
+        <w:ind w:left="720" w:hanging="360"/>
+      </w:pPr>
+      <w:rPr>
+        <w:rFonts w:ascii="Symbol" w:hAnsi="Symbol" w:hint="default"/>
+      </w:rPr>
+    </w:lvl>
+    <w:lvl w:ilvl="1" w:tplc="04140003" w:tentative="1">
+      <w:start w:val="1"/>
+      <w:numFmt w:val="bullet"/>
+      <w:lvlText w:val="o"/>
+      <w:lvlJc w:val="left"/>
+      <w:pPr>
+        <w:ind w:left="1440" w:hanging="360"/>
+      </w:pPr>
+      <w:rPr>
+        <w:rFonts w:ascii="Courier New" w:hAnsi="Courier New" w:cs="Courier New" w:hint="default"/>
+      </w:rPr>
+    </w:lvl>
+    <w:lvl w:ilvl="2" w:tplc="04140005" w:tentative="1">
+      <w:start w:val="1"/>
+      <w:numFmt w:val="bullet"/>
+      <w:lvlText w:val=""/>
+      <w:lvlJc w:val="left"/>
+      <w:pPr>
+        <w:ind w:left="2160" w:hanging="360"/>
+      </w:pPr>
+      <w:rPr>
+        <w:rFonts w:ascii="Wingdings" w:hAnsi="Wingdings" w:hint="default"/>
+      </w:rPr>
+    </w:lvl>
+    <w:lvl w:ilvl="3" w:tplc="04140001" w:tentative="1">
+      <w:start w:val="1"/>
+      <w:numFmt w:val="bullet"/>
+      <w:lvlText w:val=""/>
+      <w:lvlJc w:val="left"/>
+      <w:pPr>
+        <w:ind w:left="2880" w:hanging="360"/>
+      </w:pPr>
+      <w:rPr>
+        <w:rFonts w:ascii="Symbol" w:hAnsi="Symbol" w:hint="default"/>
+      </w:rPr>
+    </w:lvl>
+    <w:lvl w:ilvl="4" w:tplc="04140003" w:tentative="1">
+      <w:start w:val="1"/>
+      <w:numFmt w:val="bullet"/>
+      <w:lvlText w:val="o"/>
+      <w:lvlJc w:val="left"/>
+      <w:pPr>
+        <w:ind w:left="3600" w:hanging="360"/>
+      </w:pPr>
+      <w:rPr>
+        <w:rFonts w:ascii="Courier New" w:hAnsi="Courier New" w:cs="Courier New" w:hint="default"/>
+      </w:rPr>
+    </w:lvl>
+    <w:lvl w:ilvl="5" w:tplc="04140005" w:tentative="1">
+      <w:start w:val="1"/>
+      <w:numFmt w:val="bullet"/>
+      <w:lvlText w:val=""/>
+      <w:lvlJc w:val="left"/>
+      <w:pPr>
+        <w:ind w:left="4320" w:hanging="360"/>
+      </w:pPr>
+      <w:rPr>
+        <w:rFonts w:ascii="Wingdings" w:hAnsi="Wingdings" w:hint="default"/>
+      </w:rPr>
+    </w:lvl>
+    <w:lvl w:ilvl="6" w:tplc="04140001" w:tentative="1">
+      <w:start w:val="1"/>
+      <w:numFmt w:val="bullet"/>
+      <w:lvlText w:val=""/>
+      <w:lvlJc w:val="left"/>
+      <w:pPr>
+        <w:ind w:left="5040" w:hanging="360"/>
+      </w:pPr>
+      <w:rPr>
+        <w:rFonts w:ascii="Symbol" w:hAnsi="Symbol" w:hint="default"/>
+      </w:rPr>
+    </w:lvl>
+    <w:lvl w:ilvl="7" w:tplc="04140003" w:tentative="1">
+      <w:start w:val="1"/>
+      <w:numFmt w:val="bullet"/>
+      <w:lvlText w:val="o"/>
+      <w:lvlJc w:val="left"/>
+      <w:pPr>
+        <w:ind w:left="5760" w:hanging="360"/>
+      </w:pPr>
+      <w:rPr>
+        <w:rFonts w:ascii="Courier New" w:hAnsi="Courier New" w:cs="Courier New" w:hint="default"/>
+      </w:rPr>
+    </w:lvl>
+    <w:lvl w:ilvl="8" w:tplc="04140005" w:tentative="1">
+      <w:start w:val="1"/>
+      <w:numFmt w:val="bullet"/>
+      <w:lvlText w:val=""/>
+      <w:lvlJc w:val="left"/>
+      <w:pPr>
+        <w:ind w:left="6480" w:hanging="360"/>
+      </w:pPr>
+      <w:rPr>
+        <w:rFonts w:ascii="Wingdings" w:hAnsi="Wingdings" w:hint="default"/>
+      </w:rPr>
+    </w:lvl>
+  </w:abstractNum>
+  <w:abstractNum w:abstractNumId="24" w15:restartNumberingAfterBreak="0">
+    <w:nsid w:val="3DE81DBC"/>
+    <w:multiLevelType w:val="hybridMultilevel"/>
+    <w:tmpl w:val="A1C2F7B6"/>
+    <w:lvl w:ilvl="0" w:tplc="4E185FA6">
+      <w:start w:val="1"/>
+      <w:numFmt w:val="bullet"/>
+      <w:lvlText w:val=""/>
+      <w:lvlJc w:val="left"/>
+      <w:pPr>
+        <w:ind w:left="720" w:hanging="360"/>
+      </w:pPr>
+      <w:rPr>
+        <w:rFonts w:ascii="Symbol" w:hAnsi="Symbol" w:hint="default"/>
+      </w:rPr>
+    </w:lvl>
+    <w:lvl w:ilvl="1" w:tplc="04140003" w:tentative="1">
+      <w:start w:val="1"/>
+      <w:numFmt w:val="bullet"/>
+      <w:lvlText w:val="o"/>
+      <w:lvlJc w:val="left"/>
+      <w:pPr>
+        <w:ind w:left="1440" w:hanging="360"/>
+      </w:pPr>
+      <w:rPr>
+        <w:rFonts w:ascii="Courier New" w:hAnsi="Courier New" w:cs="Courier New" w:hint="default"/>
+      </w:rPr>
+    </w:lvl>
+    <w:lvl w:ilvl="2" w:tplc="04140005" w:tentative="1">
+      <w:start w:val="1"/>
+      <w:numFmt w:val="bullet"/>
+      <w:lvlText w:val=""/>
+      <w:lvlJc w:val="left"/>
+      <w:pPr>
+        <w:ind w:left="2160" w:hanging="360"/>
+      </w:pPr>
+      <w:rPr>
+        <w:rFonts w:ascii="Wingdings" w:hAnsi="Wingdings" w:hint="default"/>
+      </w:rPr>
+    </w:lvl>
+    <w:lvl w:ilvl="3" w:tplc="04140001" w:tentative="1">
+      <w:start w:val="1"/>
+      <w:numFmt w:val="bullet"/>
+      <w:lvlText w:val=""/>
+      <w:lvlJc w:val="left"/>
+      <w:pPr>
+        <w:ind w:left="2880" w:hanging="360"/>
+      </w:pPr>
+      <w:rPr>
+        <w:rFonts w:ascii="Symbol" w:hAnsi="Symbol" w:hint="default"/>
+      </w:rPr>
+    </w:lvl>
+    <w:lvl w:ilvl="4" w:tplc="04140003" w:tentative="1">
+      <w:start w:val="1"/>
+      <w:numFmt w:val="bullet"/>
+      <w:lvlText w:val="o"/>
+      <w:lvlJc w:val="left"/>
+      <w:pPr>
+        <w:ind w:left="3600" w:hanging="360"/>
+      </w:pPr>
+      <w:rPr>
+        <w:rFonts w:ascii="Courier New" w:hAnsi="Courier New" w:cs="Courier New" w:hint="default"/>
+      </w:rPr>
+    </w:lvl>
+    <w:lvl w:ilvl="5" w:tplc="04140005" w:tentative="1">
+      <w:start w:val="1"/>
+      <w:numFmt w:val="bullet"/>
+      <w:lvlText w:val=""/>
+      <w:lvlJc w:val="left"/>
+      <w:pPr>
+        <w:ind w:left="4320" w:hanging="360"/>
+      </w:pPr>
+      <w:rPr>
+        <w:rFonts w:ascii="Wingdings" w:hAnsi="Wingdings" w:hint="default"/>
+      </w:rPr>
+    </w:lvl>
+    <w:lvl w:ilvl="6" w:tplc="04140001" w:tentative="1">
+      <w:start w:val="1"/>
+      <w:numFmt w:val="bullet"/>
+      <w:lvlText w:val=""/>
+      <w:lvlJc w:val="left"/>
+      <w:pPr>
+        <w:ind w:left="5040" w:hanging="360"/>
+      </w:pPr>
+      <w:rPr>
+        <w:rFonts w:ascii="Symbol" w:hAnsi="Symbol" w:hint="default"/>
+      </w:rPr>
+    </w:lvl>
+    <w:lvl w:ilvl="7" w:tplc="04140003" w:tentative="1">
+      <w:start w:val="1"/>
+      <w:numFmt w:val="bullet"/>
+      <w:lvlText w:val="o"/>
+      <w:lvlJc w:val="left"/>
+      <w:pPr>
+        <w:ind w:left="5760" w:hanging="360"/>
+      </w:pPr>
+      <w:rPr>
+        <w:rFonts w:ascii="Courier New" w:hAnsi="Courier New" w:cs="Courier New" w:hint="default"/>
+      </w:rPr>
+    </w:lvl>
+    <w:lvl w:ilvl="8" w:tplc="04140005" w:tentative="1">
+      <w:start w:val="1"/>
+      <w:numFmt w:val="bullet"/>
+      <w:lvlText w:val=""/>
+      <w:lvlJc w:val="left"/>
+      <w:pPr>
+        <w:ind w:left="6480" w:hanging="360"/>
+      </w:pPr>
+      <w:rPr>
+        <w:rFonts w:ascii="Wingdings" w:hAnsi="Wingdings" w:hint="default"/>
+      </w:rPr>
+    </w:lvl>
+  </w:abstractNum>
+  <w:abstractNum w:abstractNumId="25" w15:restartNumberingAfterBreak="0">
+    <w:nsid w:val="4F761FBA"/>
+    <w:multiLevelType w:val="hybridMultilevel"/>
+    <w:tmpl w:val="CE982174"/>
+    <w:lvl w:ilvl="0" w:tplc="04140001">
+      <w:start w:val="1"/>
+      <w:numFmt w:val="bullet"/>
+      <w:lvlText w:val=""/>
+      <w:lvlJc w:val="left"/>
+      <w:pPr>
+        <w:ind w:left="720" w:hanging="360"/>
+      </w:pPr>
+      <w:rPr>
+        <w:rFonts w:ascii="Symbol" w:hAnsi="Symbol" w:hint="default"/>
+      </w:rPr>
+    </w:lvl>
+    <w:lvl w:ilvl="1" w:tplc="04140003" w:tentative="1">
+      <w:start w:val="1"/>
+      <w:numFmt w:val="bullet"/>
+      <w:lvlText w:val="o"/>
+      <w:lvlJc w:val="left"/>
+      <w:pPr>
+        <w:ind w:left="1440" w:hanging="360"/>
+      </w:pPr>
+      <w:rPr>
+        <w:rFonts w:ascii="Courier New" w:hAnsi="Courier New" w:cs="Courier New" w:hint="default"/>
+      </w:rPr>
+    </w:lvl>
+    <w:lvl w:ilvl="2" w:tplc="04140005" w:tentative="1">
+      <w:start w:val="1"/>
+      <w:numFmt w:val="bullet"/>
+      <w:lvlText w:val=""/>
+      <w:lvlJc w:val="left"/>
+      <w:pPr>
+        <w:ind w:left="2160" w:hanging="360"/>
+      </w:pPr>
+      <w:rPr>
+        <w:rFonts w:ascii="Wingdings" w:hAnsi="Wingdings" w:hint="default"/>
+      </w:rPr>
+    </w:lvl>
+    <w:lvl w:ilvl="3" w:tplc="04140001" w:tentative="1">
+      <w:start w:val="1"/>
+      <w:numFmt w:val="bullet"/>
+      <w:lvlText w:val=""/>
+      <w:lvlJc w:val="left"/>
+      <w:pPr>
+        <w:ind w:left="2880" w:hanging="360"/>
+      </w:pPr>
+      <w:rPr>
+        <w:rFonts w:ascii="Symbol" w:hAnsi="Symbol" w:hint="default"/>
+      </w:rPr>
+    </w:lvl>
+    <w:lvl w:ilvl="4" w:tplc="04140003" w:tentative="1">
+      <w:start w:val="1"/>
+      <w:numFmt w:val="bullet"/>
+      <w:lvlText w:val="o"/>
+      <w:lvlJc w:val="left"/>
+      <w:pPr>
+        <w:ind w:left="3600" w:hanging="360"/>
+      </w:pPr>
+      <w:rPr>
+        <w:rFonts w:ascii="Courier New" w:hAnsi="Courier New" w:cs="Courier New" w:hint="default"/>
+      </w:rPr>
+    </w:lvl>
+    <w:lvl w:ilvl="5" w:tplc="04140005" w:tentative="1">
+      <w:start w:val="1"/>
+      <w:numFmt w:val="bullet"/>
+      <w:lvlText w:val=""/>
+      <w:lvlJc w:val="left"/>
+      <w:pPr>
+        <w:ind w:left="4320" w:hanging="360"/>
+      </w:pPr>
+      <w:rPr>
+        <w:rFonts w:ascii="Wingdings" w:hAnsi="Wingdings" w:hint="default"/>
+      </w:rPr>
+    </w:lvl>
+    <w:lvl w:ilvl="6" w:tplc="04140001" w:tentative="1">
+      <w:start w:val="1"/>
+      <w:numFmt w:val="bullet"/>
+      <w:lvlText w:val=""/>
+      <w:lvlJc w:val="left"/>
+      <w:pPr>
+        <w:ind w:left="5040" w:hanging="360"/>
+      </w:pPr>
+      <w:rPr>
+        <w:rFonts w:ascii="Symbol" w:hAnsi="Symbol" w:hint="default"/>
+      </w:rPr>
+    </w:lvl>
+    <w:lvl w:ilvl="7" w:tplc="04140003" w:tentative="1">
+      <w:start w:val="1"/>
+      <w:numFmt w:val="bullet"/>
+      <w:lvlText w:val="o"/>
+      <w:lvlJc w:val="left"/>
+      <w:pPr>
+        <w:ind w:left="5760" w:hanging="360"/>
+      </w:pPr>
+      <w:rPr>
+        <w:rFonts w:ascii="Courier New" w:hAnsi="Courier New" w:cs="Courier New" w:hint="default"/>
+      </w:rPr>
+    </w:lvl>
+    <w:lvl w:ilvl="8" w:tplc="04140005" w:tentative="1">
+      <w:start w:val="1"/>
+      <w:numFmt w:val="bullet"/>
+      <w:lvlText w:val=""/>
+      <w:lvlJc w:val="left"/>
+      <w:pPr>
+        <w:ind w:left="6480" w:hanging="360"/>
+      </w:pPr>
+      <w:rPr>
+        <w:rFonts w:ascii="Wingdings" w:hAnsi="Wingdings" w:hint="default"/>
+      </w:rPr>
+    </w:lvl>
+  </w:abstractNum>
+  <w:abstractNum w:abstractNumId="26" w15:restartNumberingAfterBreak="0">
     <w:nsid w:val="52804DF5"/>
     <w:multiLevelType w:val="hybridMultilevel"/>
     <w:tmpl w:val="8F6A70F6"/>
@@ -9672,7 +10354,7 @@
       </w:rPr>
     </w:lvl>
   </w:abstractNum>
-  <w:abstractNum w:abstractNumId="22" w15:restartNumberingAfterBreak="0">
+  <w:abstractNum w:abstractNumId="27" w15:restartNumberingAfterBreak="0">
     <w:nsid w:val="54D4065A"/>
     <w:multiLevelType w:val="hybridMultilevel"/>
     <w:tmpl w:val="BEA0A1C0"/>
@@ -9785,7 +10467,7 @@
       </w:rPr>
     </w:lvl>
   </w:abstractNum>
-  <w:abstractNum w:abstractNumId="23" w15:restartNumberingAfterBreak="0">
+  <w:abstractNum w:abstractNumId="28" w15:restartNumberingAfterBreak="0">
     <w:nsid w:val="553647D7"/>
     <w:multiLevelType w:val="hybridMultilevel"/>
     <w:tmpl w:val="247AB27C"/>
@@ -9898,7 +10580,7 @@
       </w:rPr>
     </w:lvl>
   </w:abstractNum>
-  <w:abstractNum w:abstractNumId="24" w15:restartNumberingAfterBreak="0">
+  <w:abstractNum w:abstractNumId="29" w15:restartNumberingAfterBreak="0">
     <w:nsid w:val="55DB6BA6"/>
     <w:multiLevelType w:val="hybridMultilevel"/>
     <w:tmpl w:val="F5FC5038"/>
@@ -10011,7 +10693,7 @@
       </w:rPr>
     </w:lvl>
   </w:abstractNum>
-  <w:abstractNum w:abstractNumId="25" w15:restartNumberingAfterBreak="0">
+  <w:abstractNum w:abstractNumId="30" w15:restartNumberingAfterBreak="0">
     <w:nsid w:val="5B244583"/>
     <w:multiLevelType w:val="multilevel"/>
     <w:tmpl w:val="E47E6B26"/>
@@ -10128,7 +10810,7 @@
       </w:pPr>
     </w:lvl>
   </w:abstractNum>
-  <w:abstractNum w:abstractNumId="26" w15:restartNumberingAfterBreak="0">
+  <w:abstractNum w:abstractNumId="31" w15:restartNumberingAfterBreak="0">
     <w:nsid w:val="5C6E42F9"/>
     <w:multiLevelType w:val="hybridMultilevel"/>
     <w:tmpl w:val="3208DDA8"/>
@@ -10241,7 +10923,7 @@
       </w:rPr>
     </w:lvl>
   </w:abstractNum>
-  <w:abstractNum w:abstractNumId="27" w15:restartNumberingAfterBreak="0">
+  <w:abstractNum w:abstractNumId="32" w15:restartNumberingAfterBreak="0">
     <w:nsid w:val="5D945240"/>
     <w:multiLevelType w:val="hybridMultilevel"/>
     <w:tmpl w:val="6B424516"/>
@@ -10354,7 +11036,119 @@
       </w:rPr>
     </w:lvl>
   </w:abstractNum>
-  <w:abstractNum w:abstractNumId="28" w15:restartNumberingAfterBreak="0">
+  <w:abstractNum w:abstractNumId="33" w15:restartNumberingAfterBreak="0">
+    <w:nsid w:val="5F5C1A6B"/>
+    <w:multiLevelType w:val="hybridMultilevel"/>
+    <w:tmpl w:val="4530CDD2"/>
+    <w:lvl w:ilvl="0" w:tplc="5330BCE2">
+      <w:numFmt w:val="bullet"/>
+      <w:lvlText w:val="-"/>
+      <w:lvlJc w:val="left"/>
+      <w:pPr>
+        <w:ind w:left="720" w:hanging="360"/>
+      </w:pPr>
+      <w:rPr>
+        <w:rFonts w:ascii="Calibri" w:eastAsiaTheme="minorHAnsi" w:hAnsi="Calibri" w:cs="Calibri" w:hint="default"/>
+      </w:rPr>
+    </w:lvl>
+    <w:lvl w:ilvl="1" w:tplc="04140003" w:tentative="1">
+      <w:start w:val="1"/>
+      <w:numFmt w:val="bullet"/>
+      <w:lvlText w:val="o"/>
+      <w:lvlJc w:val="left"/>
+      <w:pPr>
+        <w:ind w:left="1440" w:hanging="360"/>
+      </w:pPr>
+      <w:rPr>
+        <w:rFonts w:ascii="Courier New" w:hAnsi="Courier New" w:cs="Courier New" w:hint="default"/>
+      </w:rPr>
+    </w:lvl>
+    <w:lvl w:ilvl="2" w:tplc="04140005" w:tentative="1">
+      <w:start w:val="1"/>
+      <w:numFmt w:val="bullet"/>
+      <w:lvlText w:val=""/>
+      <w:lvlJc w:val="left"/>
+      <w:pPr>
+        <w:ind w:left="2160" w:hanging="360"/>
+      </w:pPr>
+      <w:rPr>
+        <w:rFonts w:ascii="Wingdings" w:hAnsi="Wingdings" w:hint="default"/>
+      </w:rPr>
+    </w:lvl>
+    <w:lvl w:ilvl="3" w:tplc="04140001" w:tentative="1">
+      <w:start w:val="1"/>
+      <w:numFmt w:val="bullet"/>
+      <w:lvlText w:val=""/>
+      <w:lvlJc w:val="left"/>
+      <w:pPr>
+        <w:ind w:left="2880" w:hanging="360"/>
+      </w:pPr>
+      <w:rPr>
+        <w:rFonts w:ascii="Symbol" w:hAnsi="Symbol" w:hint="default"/>
+      </w:rPr>
+    </w:lvl>
+    <w:lvl w:ilvl="4" w:tplc="04140003" w:tentative="1">
+      <w:start w:val="1"/>
+      <w:numFmt w:val="bullet"/>
+      <w:lvlText w:val="o"/>
+      <w:lvlJc w:val="left"/>
+      <w:pPr>
+        <w:ind w:left="3600" w:hanging="360"/>
+      </w:pPr>
+      <w:rPr>
+        <w:rFonts w:ascii="Courier New" w:hAnsi="Courier New" w:cs="Courier New" w:hint="default"/>
+      </w:rPr>
+    </w:lvl>
+    <w:lvl w:ilvl="5" w:tplc="04140005" w:tentative="1">
+      <w:start w:val="1"/>
+      <w:numFmt w:val="bullet"/>
+      <w:lvlText w:val=""/>
+      <w:lvlJc w:val="left"/>
+      <w:pPr>
+        <w:ind w:left="4320" w:hanging="360"/>
+      </w:pPr>
+      <w:rPr>
+        <w:rFonts w:ascii="Wingdings" w:hAnsi="Wingdings" w:hint="default"/>
+      </w:rPr>
+    </w:lvl>
+    <w:lvl w:ilvl="6" w:tplc="04140001" w:tentative="1">
+      <w:start w:val="1"/>
+      <w:numFmt w:val="bullet"/>
+      <w:lvlText w:val=""/>
+      <w:lvlJc w:val="left"/>
+      <w:pPr>
+        <w:ind w:left="5040" w:hanging="360"/>
+      </w:pPr>
+      <w:rPr>
+        <w:rFonts w:ascii="Symbol" w:hAnsi="Symbol" w:hint="default"/>
+      </w:rPr>
+    </w:lvl>
+    <w:lvl w:ilvl="7" w:tplc="04140003" w:tentative="1">
+      <w:start w:val="1"/>
+      <w:numFmt w:val="bullet"/>
+      <w:lvlText w:val="o"/>
+      <w:lvlJc w:val="left"/>
+      <w:pPr>
+        <w:ind w:left="5760" w:hanging="360"/>
+      </w:pPr>
+      <w:rPr>
+        <w:rFonts w:ascii="Courier New" w:hAnsi="Courier New" w:cs="Courier New" w:hint="default"/>
+      </w:rPr>
+    </w:lvl>
+    <w:lvl w:ilvl="8" w:tplc="04140005" w:tentative="1">
+      <w:start w:val="1"/>
+      <w:numFmt w:val="bullet"/>
+      <w:lvlText w:val=""/>
+      <w:lvlJc w:val="left"/>
+      <w:pPr>
+        <w:ind w:left="6480" w:hanging="360"/>
+      </w:pPr>
+      <w:rPr>
+        <w:rFonts w:ascii="Wingdings" w:hAnsi="Wingdings" w:hint="default"/>
+      </w:rPr>
+    </w:lvl>
+  </w:abstractNum>
+  <w:abstractNum w:abstractNumId="34" w15:restartNumberingAfterBreak="0">
     <w:nsid w:val="601D758D"/>
     <w:multiLevelType w:val="hybridMultilevel"/>
     <w:tmpl w:val="F774DB4E"/>
@@ -10440,7 +11234,7 @@
       </w:pPr>
     </w:lvl>
   </w:abstractNum>
-  <w:abstractNum w:abstractNumId="29" w15:restartNumberingAfterBreak="0">
+  <w:abstractNum w:abstractNumId="35" w15:restartNumberingAfterBreak="0">
     <w:nsid w:val="66D70555"/>
     <w:multiLevelType w:val="hybridMultilevel"/>
     <w:tmpl w:val="E9C4B354"/>
@@ -10526,7 +11320,7 @@
       </w:pPr>
     </w:lvl>
   </w:abstractNum>
-  <w:abstractNum w:abstractNumId="30" w15:restartNumberingAfterBreak="0">
+  <w:abstractNum w:abstractNumId="36" w15:restartNumberingAfterBreak="0">
     <w:nsid w:val="6E126AD1"/>
     <w:multiLevelType w:val="hybridMultilevel"/>
     <w:tmpl w:val="3482DA0E"/>
@@ -10615,7 +11409,7 @@
       </w:pPr>
     </w:lvl>
   </w:abstractNum>
-  <w:abstractNum w:abstractNumId="31" w15:restartNumberingAfterBreak="0">
+  <w:abstractNum w:abstractNumId="37" w15:restartNumberingAfterBreak="0">
     <w:nsid w:val="72904995"/>
     <w:multiLevelType w:val="hybridMultilevel"/>
     <w:tmpl w:val="31340A78"/>
@@ -10728,7 +11522,7 @@
       </w:rPr>
     </w:lvl>
   </w:abstractNum>
-  <w:abstractNum w:abstractNumId="32" w15:restartNumberingAfterBreak="0">
+  <w:abstractNum w:abstractNumId="38" w15:restartNumberingAfterBreak="0">
     <w:nsid w:val="761F57C2"/>
     <w:multiLevelType w:val="hybridMultilevel"/>
     <w:tmpl w:val="DD0A583C"/>
@@ -10841,7 +11635,7 @@
       </w:rPr>
     </w:lvl>
   </w:abstractNum>
-  <w:abstractNum w:abstractNumId="33" w15:restartNumberingAfterBreak="0">
+  <w:abstractNum w:abstractNumId="39" w15:restartNumberingAfterBreak="0">
     <w:nsid w:val="78F35825"/>
     <w:multiLevelType w:val="hybridMultilevel"/>
     <w:tmpl w:val="EA520B2A"/>
@@ -10953,80 +11747,192 @@
       </w:rPr>
     </w:lvl>
   </w:abstractNum>
+  <w:abstractNum w:abstractNumId="40" w15:restartNumberingAfterBreak="0">
+    <w:nsid w:val="7EF1457B"/>
+    <w:multiLevelType w:val="hybridMultilevel"/>
+    <w:tmpl w:val="66A0A3AA"/>
+    <w:lvl w:ilvl="0" w:tplc="5330BCE2">
+      <w:numFmt w:val="bullet"/>
+      <w:lvlText w:val="-"/>
+      <w:lvlJc w:val="left"/>
+      <w:pPr>
+        <w:ind w:left="720" w:hanging="360"/>
+      </w:pPr>
+      <w:rPr>
+        <w:rFonts w:ascii="Calibri" w:eastAsiaTheme="minorHAnsi" w:hAnsi="Calibri" w:cs="Calibri" w:hint="default"/>
+      </w:rPr>
+    </w:lvl>
+    <w:lvl w:ilvl="1" w:tplc="04140003" w:tentative="1">
+      <w:start w:val="1"/>
+      <w:numFmt w:val="bullet"/>
+      <w:lvlText w:val="o"/>
+      <w:lvlJc w:val="left"/>
+      <w:pPr>
+        <w:ind w:left="1440" w:hanging="360"/>
+      </w:pPr>
+      <w:rPr>
+        <w:rFonts w:ascii="Courier New" w:hAnsi="Courier New" w:cs="Courier New" w:hint="default"/>
+      </w:rPr>
+    </w:lvl>
+    <w:lvl w:ilvl="2" w:tplc="04140005" w:tentative="1">
+      <w:start w:val="1"/>
+      <w:numFmt w:val="bullet"/>
+      <w:lvlText w:val=""/>
+      <w:lvlJc w:val="left"/>
+      <w:pPr>
+        <w:ind w:left="2160" w:hanging="360"/>
+      </w:pPr>
+      <w:rPr>
+        <w:rFonts w:ascii="Wingdings" w:hAnsi="Wingdings" w:hint="default"/>
+      </w:rPr>
+    </w:lvl>
+    <w:lvl w:ilvl="3" w:tplc="04140001" w:tentative="1">
+      <w:start w:val="1"/>
+      <w:numFmt w:val="bullet"/>
+      <w:lvlText w:val=""/>
+      <w:lvlJc w:val="left"/>
+      <w:pPr>
+        <w:ind w:left="2880" w:hanging="360"/>
+      </w:pPr>
+      <w:rPr>
+        <w:rFonts w:ascii="Symbol" w:hAnsi="Symbol" w:hint="default"/>
+      </w:rPr>
+    </w:lvl>
+    <w:lvl w:ilvl="4" w:tplc="04140003" w:tentative="1">
+      <w:start w:val="1"/>
+      <w:numFmt w:val="bullet"/>
+      <w:lvlText w:val="o"/>
+      <w:lvlJc w:val="left"/>
+      <w:pPr>
+        <w:ind w:left="3600" w:hanging="360"/>
+      </w:pPr>
+      <w:rPr>
+        <w:rFonts w:ascii="Courier New" w:hAnsi="Courier New" w:cs="Courier New" w:hint="default"/>
+      </w:rPr>
+    </w:lvl>
+    <w:lvl w:ilvl="5" w:tplc="04140005" w:tentative="1">
+      <w:start w:val="1"/>
+      <w:numFmt w:val="bullet"/>
+      <w:lvlText w:val=""/>
+      <w:lvlJc w:val="left"/>
+      <w:pPr>
+        <w:ind w:left="4320" w:hanging="360"/>
+      </w:pPr>
+      <w:rPr>
+        <w:rFonts w:ascii="Wingdings" w:hAnsi="Wingdings" w:hint="default"/>
+      </w:rPr>
+    </w:lvl>
+    <w:lvl w:ilvl="6" w:tplc="04140001" w:tentative="1">
+      <w:start w:val="1"/>
+      <w:numFmt w:val="bullet"/>
+      <w:lvlText w:val=""/>
+      <w:lvlJc w:val="left"/>
+      <w:pPr>
+        <w:ind w:left="5040" w:hanging="360"/>
+      </w:pPr>
+      <w:rPr>
+        <w:rFonts w:ascii="Symbol" w:hAnsi="Symbol" w:hint="default"/>
+      </w:rPr>
+    </w:lvl>
+    <w:lvl w:ilvl="7" w:tplc="04140003" w:tentative="1">
+      <w:start w:val="1"/>
+      <w:numFmt w:val="bullet"/>
+      <w:lvlText w:val="o"/>
+      <w:lvlJc w:val="left"/>
+      <w:pPr>
+        <w:ind w:left="5760" w:hanging="360"/>
+      </w:pPr>
+      <w:rPr>
+        <w:rFonts w:ascii="Courier New" w:hAnsi="Courier New" w:cs="Courier New" w:hint="default"/>
+      </w:rPr>
+    </w:lvl>
+    <w:lvl w:ilvl="8" w:tplc="04140005" w:tentative="1">
+      <w:start w:val="1"/>
+      <w:numFmt w:val="bullet"/>
+      <w:lvlText w:val=""/>
+      <w:lvlJc w:val="left"/>
+      <w:pPr>
+        <w:ind w:left="6480" w:hanging="360"/>
+      </w:pPr>
+      <w:rPr>
+        <w:rFonts w:ascii="Wingdings" w:hAnsi="Wingdings" w:hint="default"/>
+      </w:rPr>
+    </w:lvl>
+  </w:abstractNum>
   <w:num w:numId="1" w16cid:durableId="99378867">
-    <w:abstractNumId w:val="13"/>
+    <w:abstractNumId w:val="14"/>
   </w:num>
   <w:num w:numId="2" w16cid:durableId="115176729">
     <w:abstractNumId w:val="1"/>
   </w:num>
   <w:num w:numId="3" w16cid:durableId="163134334">
-    <w:abstractNumId w:val="9"/>
+    <w:abstractNumId w:val="10"/>
   </w:num>
   <w:num w:numId="4" w16cid:durableId="927081094">
-    <w:abstractNumId w:val="19"/>
+    <w:abstractNumId w:val="20"/>
   </w:num>
   <w:num w:numId="5" w16cid:durableId="494805257">
-    <w:abstractNumId w:val="33"/>
+    <w:abstractNumId w:val="39"/>
   </w:num>
   <w:num w:numId="6" w16cid:durableId="317660400">
-    <w:abstractNumId w:val="28"/>
+    <w:abstractNumId w:val="34"/>
   </w:num>
   <w:num w:numId="7" w16cid:durableId="1645237854">
-    <w:abstractNumId w:val="10"/>
+    <w:abstractNumId w:val="11"/>
   </w:num>
   <w:num w:numId="8" w16cid:durableId="688137745">
-    <w:abstractNumId w:val="30"/>
+    <w:abstractNumId w:val="36"/>
   </w:num>
   <w:num w:numId="9" w16cid:durableId="155613646">
-    <w:abstractNumId w:val="17"/>
+    <w:abstractNumId w:val="18"/>
   </w:num>
   <w:num w:numId="10" w16cid:durableId="1047946786">
-    <w:abstractNumId w:val="29"/>
+    <w:abstractNumId w:val="35"/>
   </w:num>
   <w:num w:numId="11" w16cid:durableId="1499541596">
     <w:abstractNumId w:val="4"/>
   </w:num>
   <w:num w:numId="12" w16cid:durableId="694814583">
-    <w:abstractNumId w:val="6"/>
+    <w:abstractNumId w:val="7"/>
   </w:num>
   <w:num w:numId="13" w16cid:durableId="2095974544">
-    <w:abstractNumId w:val="11"/>
+    <w:abstractNumId w:val="12"/>
   </w:num>
   <w:num w:numId="14" w16cid:durableId="1077164844">
-    <w:abstractNumId w:val="21"/>
+    <w:abstractNumId w:val="26"/>
   </w:num>
   <w:num w:numId="15" w16cid:durableId="1581214205">
-    <w:abstractNumId w:val="23"/>
+    <w:abstractNumId w:val="28"/>
   </w:num>
   <w:num w:numId="16" w16cid:durableId="1555503055">
     <w:abstractNumId w:val="3"/>
   </w:num>
   <w:num w:numId="17" w16cid:durableId="1634021510">
-    <w:abstractNumId w:val="18"/>
+    <w:abstractNumId w:val="19"/>
   </w:num>
   <w:num w:numId="18" w16cid:durableId="1836067643">
-    <w:abstractNumId w:val="20"/>
+    <w:abstractNumId w:val="21"/>
   </w:num>
   <w:num w:numId="19" w16cid:durableId="85658659">
+    <w:abstractNumId w:val="32"/>
+  </w:num>
+  <w:num w:numId="20" w16cid:durableId="1823112505">
     <w:abstractNumId w:val="27"/>
   </w:num>
-  <w:num w:numId="20" w16cid:durableId="1823112505">
-    <w:abstractNumId w:val="22"/>
-  </w:num>
   <w:num w:numId="21" w16cid:durableId="1249074826">
-    <w:abstractNumId w:val="14"/>
+    <w:abstractNumId w:val="15"/>
   </w:num>
   <w:num w:numId="22" w16cid:durableId="211382526">
-    <w:abstractNumId w:val="25"/>
+    <w:abstractNumId w:val="30"/>
   </w:num>
   <w:num w:numId="23" w16cid:durableId="63648889">
-    <w:abstractNumId w:val="16"/>
+    <w:abstractNumId w:val="17"/>
   </w:num>
   <w:num w:numId="24" w16cid:durableId="568685434">
-    <w:abstractNumId w:val="31"/>
+    <w:abstractNumId w:val="37"/>
   </w:num>
   <w:num w:numId="25" w16cid:durableId="2822775">
-    <w:abstractNumId w:val="8"/>
+    <w:abstractNumId w:val="9"/>
   </w:num>
   <w:num w:numId="26" w16cid:durableId="1918054572">
     <w:abstractNumId w:val="2"/>
@@ -11038,28 +11944,49 @@
     <w:abstractNumId w:val="0"/>
   </w:num>
   <w:num w:numId="29" w16cid:durableId="55978248">
-    <w:abstractNumId w:val="26"/>
+    <w:abstractNumId w:val="31"/>
   </w:num>
   <w:num w:numId="30" w16cid:durableId="1041132688">
-    <w:abstractNumId w:val="7"/>
+    <w:abstractNumId w:val="8"/>
   </w:num>
   <w:num w:numId="31" w16cid:durableId="689336755">
-    <w:abstractNumId w:val="15"/>
+    <w:abstractNumId w:val="16"/>
   </w:num>
   <w:num w:numId="32" w16cid:durableId="1189637423">
-    <w:abstractNumId w:val="32"/>
+    <w:abstractNumId w:val="38"/>
   </w:num>
   <w:num w:numId="33" w16cid:durableId="2086875241">
+    <w:abstractNumId w:val="29"/>
+  </w:num>
+  <w:num w:numId="34" w16cid:durableId="537427803">
+    <w:abstractNumId w:val="13"/>
+  </w:num>
+  <w:num w:numId="35" w16cid:durableId="1530070567">
+    <w:abstractNumId w:val="23"/>
+  </w:num>
+  <w:num w:numId="36" w16cid:durableId="907885670">
+    <w:abstractNumId w:val="33"/>
+  </w:num>
+  <w:num w:numId="37" w16cid:durableId="179859893">
+    <w:abstractNumId w:val="40"/>
+  </w:num>
+  <w:num w:numId="38" w16cid:durableId="1387952240">
     <w:abstractNumId w:val="24"/>
   </w:num>
-  <w:num w:numId="34" w16cid:durableId="537427803">
-    <w:abstractNumId w:val="12"/>
+  <w:num w:numId="39" w16cid:durableId="974867114">
+    <w:abstractNumId w:val="6"/>
+  </w:num>
+  <w:num w:numId="40" w16cid:durableId="579682484">
+    <w:abstractNumId w:val="22"/>
+  </w:num>
+  <w:num w:numId="41" w16cid:durableId="2130973191">
+    <w:abstractNumId w:val="25"/>
   </w:num>
 </w:numbering>
 </file>
 
 <file path=word/styles.xml><?xml version="1.0" encoding="utf-8"?>
-<w:styles xmlns:mc="http://schemas.openxmlformats.org/markup-compatibility/2006" xmlns:r="http://schemas.openxmlformats.org/officeDocument/2006/relationships" xmlns:w="http://schemas.openxmlformats.org/wordprocessingml/2006/main" xmlns:w14="http://schemas.microsoft.com/office/word/2010/wordml" xmlns:w15="http://schemas.microsoft.com/office/word/2012/wordml" xmlns:w16cex="http://schemas.microsoft.com/office/word/2018/wordml/cex" xmlns:w16cid="http://schemas.microsoft.com/office/word/2016/wordml/cid" xmlns:w16="http://schemas.microsoft.com/office/word/2018/wordml" xmlns:w16sdtdh="http://schemas.microsoft.com/office/word/2020/wordml/sdtdatahash" xmlns:w16se="http://schemas.microsoft.com/office/word/2015/wordml/symex" mc:Ignorable="w14 w15 w16se w16cid w16 w16cex w16sdtdh">
+<w:styles xmlns:mc="http://schemas.openxmlformats.org/markup-compatibility/2006" xmlns:r="http://schemas.openxmlformats.org/officeDocument/2006/relationships" xmlns:w="http://schemas.openxmlformats.org/wordprocessingml/2006/main" xmlns:w14="http://schemas.microsoft.com/office/word/2010/wordml" xmlns:w15="http://schemas.microsoft.com/office/word/2012/wordml" xmlns:w16cex="http://schemas.microsoft.com/office/word/2018/wordml/cex" xmlns:w16cid="http://schemas.microsoft.com/office/word/2016/wordml/cid" xmlns:w16="http://schemas.microsoft.com/office/word/2018/wordml" xmlns:w16du="http://schemas.microsoft.com/office/word/2023/wordml/word16du" xmlns:w16sdtdh="http://schemas.microsoft.com/office/word/2020/wordml/sdtdatahash" xmlns:w16se="http://schemas.microsoft.com/office/word/2015/wordml/symex" mc:Ignorable="w14 w15 w16se w16cid w16 w16cex w16sdtdh w16du">
   <w:docDefaults>
     <w:rPrDefault>
       <w:rPr>
@@ -12150,6 +13077,18 @@
 </file>
 
 <file path=customXml/item2.xml><?xml version="1.0" encoding="utf-8"?>
+<p:properties xmlns:p="http://schemas.microsoft.com/office/2006/metadata/properties" xmlns:xsi="http://www.w3.org/2001/XMLSchema-instance" xmlns:pc="http://schemas.microsoft.com/office/infopath/2007/PartnerControls">
+  <documentManagement>
+    <lcf76f155ced4ddcb4097134ff3c332f xmlns="e42d9f1b-e767-4c8c-bf97-38e7e282d7a3">
+      <Terms xmlns="http://schemas.microsoft.com/office/infopath/2007/PartnerControls"/>
+    </lcf76f155ced4ddcb4097134ff3c332f>
+    <TaxCatchAll xmlns="a6c765d7-93d9-4c2c-aec4-d1ca8eafcddb" xsi:nil="true"/>
+    <ReferenceId xmlns="e42d9f1b-e767-4c8c-bf97-38e7e282d7a3" xsi:nil="true"/>
+  </documentManagement>
+</p:properties>
+</file>
+
+<file path=customXml/item3.xml><?xml version="1.0" encoding="utf-8"?>
 <ct:contentTypeSchema xmlns:ct="http://schemas.microsoft.com/office/2006/metadata/contentType" xmlns:ma="http://schemas.microsoft.com/office/2006/metadata/properties/metaAttributes" ct:_="" ma:_="" ma:contentTypeName="Dokument" ma:contentTypeID="0x010100B663DF0EC494E34EB789C8D60B56162A" ma:contentTypeVersion="10" ma:contentTypeDescription="Opprett et nytt dokument." ma:contentTypeScope="" ma:versionID="270f650cc315d5f0122e7b23113bf011">
   <xsd:schema xmlns:xsd="http://www.w3.org/2001/XMLSchema" xmlns:xs="http://www.w3.org/2001/XMLSchema" xmlns:p="http://schemas.microsoft.com/office/2006/metadata/properties" xmlns:ns2="e42d9f1b-e767-4c8c-bf97-38e7e282d7a3" xmlns:ns3="a6c765d7-93d9-4c2c-aec4-d1ca8eafcddb" targetNamespace="http://schemas.microsoft.com/office/2006/metadata/properties" ma:root="true" ma:fieldsID="8453c45200d1c3d329446fda2d490e34" ns2:_="" ns3:_="">
     <xsd:import namespace="e42d9f1b-e767-4c8c-bf97-38e7e282d7a3"/>
@@ -12338,18 +13277,6 @@
 </ct:contentTypeSchema>
 </file>
 
-<file path=customXml/item3.xml><?xml version="1.0" encoding="utf-8"?>
-<p:properties xmlns:p="http://schemas.microsoft.com/office/2006/metadata/properties" xmlns:xsi="http://www.w3.org/2001/XMLSchema-instance" xmlns:pc="http://schemas.microsoft.com/office/infopath/2007/PartnerControls">
-  <documentManagement>
-    <lcf76f155ced4ddcb4097134ff3c332f xmlns="e42d9f1b-e767-4c8c-bf97-38e7e282d7a3">
-      <Terms xmlns="http://schemas.microsoft.com/office/infopath/2007/PartnerControls"/>
-    </lcf76f155ced4ddcb4097134ff3c332f>
-    <TaxCatchAll xmlns="a6c765d7-93d9-4c2c-aec4-d1ca8eafcddb" xsi:nil="true"/>
-    <ReferenceId xmlns="e42d9f1b-e767-4c8c-bf97-38e7e282d7a3" xsi:nil="true"/>
-  </documentManagement>
-</p:properties>
-</file>
-
 <file path=customXml/itemProps1.xml><?xml version="1.0" encoding="utf-8"?>
 <ds:datastoreItem xmlns:ds="http://schemas.openxmlformats.org/officeDocument/2006/customXml" ds:itemID="{AA2E7BE4-9458-415C-924C-81D3824F1B3C}">
   <ds:schemaRefs>
@@ -12359,6 +13286,17 @@
 </file>
 
 <file path=customXml/itemProps2.xml><?xml version="1.0" encoding="utf-8"?>
+<ds:datastoreItem xmlns:ds="http://schemas.openxmlformats.org/officeDocument/2006/customXml" ds:itemID="{FBE0B0B3-94C0-4EB9-9436-A7919AD04DE7}">
+  <ds:schemaRefs>
+    <ds:schemaRef ds:uri="http://schemas.microsoft.com/office/2006/metadata/properties"/>
+    <ds:schemaRef ds:uri="http://schemas.microsoft.com/office/infopath/2007/PartnerControls"/>
+    <ds:schemaRef ds:uri="e42d9f1b-e767-4c8c-bf97-38e7e282d7a3"/>
+    <ds:schemaRef ds:uri="a6c765d7-93d9-4c2c-aec4-d1ca8eafcddb"/>
+  </ds:schemaRefs>
+</ds:datastoreItem>
+</file>
+
+<file path=customXml/itemProps3.xml><?xml version="1.0" encoding="utf-8"?>
 <ds:datastoreItem xmlns:ds="http://schemas.openxmlformats.org/officeDocument/2006/customXml" ds:itemID="{3342283E-6B63-4F07-91EF-ADC44C35CE46}">
   <ds:schemaRefs>
     <ds:schemaRef ds:uri="http://schemas.microsoft.com/office/2006/metadata/contentType"/>
@@ -12375,15 +13313,4 @@
     <ds:schemaRef ds:uri="http://schemas.microsoft.com/internal/obd"/>
   </ds:schemaRefs>
 </ds:datastoreItem>
-</file>
-
-<file path=customXml/itemProps3.xml><?xml version="1.0" encoding="utf-8"?>
-<ds:datastoreItem xmlns:ds="http://schemas.openxmlformats.org/officeDocument/2006/customXml" ds:itemID="{FBE0B0B3-94C0-4EB9-9436-A7919AD04DE7}">
-  <ds:schemaRefs>
-    <ds:schemaRef ds:uri="http://schemas.microsoft.com/office/2006/metadata/properties"/>
-    <ds:schemaRef ds:uri="http://schemas.microsoft.com/office/infopath/2007/PartnerControls"/>
-    <ds:schemaRef ds:uri="e42d9f1b-e767-4c8c-bf97-38e7e282d7a3"/>
-    <ds:schemaRef ds:uri="a6c765d7-93d9-4c2c-aec4-d1ca8eafcddb"/>
-  </ds:schemaRefs>
-</ds:datastoreItem>
 </file>
</xml_diff>